<commit_message>
added tp1 intro, part of the body, and part of the conclusion
</commit_message>
<xml_diff>
--- a/TP1 Analisis Numerico - PALAVECINO.docx
+++ b/TP1 Analisis Numerico - PALAVECINO.docx
@@ -1708,6 +1708,7 @@
           <w:rFonts w:ascii="Segoe UI" w:hAnsi="Segoe UI" w:cs="Segoe UI"/>
           <w:sz w:val="32"/>
           <w:szCs w:val="32"/>
+          <w:lang w:val="es-AR"/>
         </w:rPr>
       </w:pPr>
       <w:r>
@@ -1724,6 +1725,7 @@
           <w:rFonts w:ascii="Segoe UI" w:hAnsi="Segoe UI" w:cs="Segoe UI"/>
           <w:sz w:val="32"/>
           <w:szCs w:val="32"/>
+          <w:lang w:val="es-AR"/>
         </w:rPr>
         <w:t>: 108244</w:t>
       </w:r>
@@ -1735,6 +1737,7 @@
           <w:rFonts w:ascii="Segoe UI" w:hAnsi="Segoe UI" w:cs="Segoe UI"/>
           <w:sz w:val="32"/>
           <w:szCs w:val="32"/>
+          <w:lang w:val="es-AR"/>
         </w:rPr>
       </w:pPr>
     </w:p>
@@ -1745,6 +1748,7 @@
           <w:rFonts w:ascii="Segoe UI" w:hAnsi="Segoe UI" w:cs="Segoe UI"/>
           <w:sz w:val="32"/>
           <w:szCs w:val="32"/>
+          <w:lang w:val="es-AR"/>
         </w:rPr>
       </w:pPr>
     </w:p>
@@ -1755,6 +1759,7 @@
           <w:rFonts w:ascii="Segoe UI" w:hAnsi="Segoe UI" w:cs="Segoe UI"/>
           <w:sz w:val="32"/>
           <w:szCs w:val="32"/>
+          <w:lang w:val="es-AR"/>
         </w:rPr>
       </w:pPr>
     </w:p>
@@ -1765,6 +1770,7 @@
           <w:rFonts w:ascii="Segoe UI" w:hAnsi="Segoe UI" w:cs="Segoe UI"/>
           <w:sz w:val="32"/>
           <w:szCs w:val="32"/>
+          <w:lang w:val="es-AR"/>
         </w:rPr>
       </w:pPr>
     </w:p>
@@ -1775,6 +1781,7 @@
           <w:rFonts w:ascii="Segoe UI" w:hAnsi="Segoe UI" w:cs="Segoe UI"/>
           <w:sz w:val="32"/>
           <w:szCs w:val="32"/>
+          <w:lang w:val="es-AR"/>
         </w:rPr>
       </w:pPr>
     </w:p>
@@ -1787,6 +1794,7 @@
           <w:color w:val="2F5496" w:themeColor="accent1" w:themeShade="BF"/>
           <w:sz w:val="40"/>
           <w:szCs w:val="40"/>
+          <w:lang w:val="es-AR"/>
         </w:rPr>
       </w:pPr>
       <w:r>
@@ -1797,6 +1805,7 @@
           <w:color w:val="2F5496" w:themeColor="accent1" w:themeShade="BF"/>
           <w:sz w:val="40"/>
           <w:szCs w:val="40"/>
+          <w:lang w:val="es-AR"/>
         </w:rPr>
         <w:lastRenderedPageBreak/>
         <w:t>INTRO</w:t>
@@ -1806,26 +1815,350 @@
       <w:pPr>
         <w:rPr>
           <w:rFonts w:ascii="Segoe UI" w:hAnsi="Segoe UI" w:cs="Segoe UI"/>
-        </w:rPr>
-      </w:pPr>
-      <w:r>
-        <w:rPr>
-          <w:rFonts w:ascii="Segoe UI" w:hAnsi="Segoe UI" w:cs="Segoe UI"/>
-        </w:rPr>
-        <w:t>A</w:t>
-      </w:r>
-    </w:p>
-    <w:p>
-      <w:pPr>
-        <w:rPr>
-          <w:rFonts w:ascii="Segoe UI" w:hAnsi="Segoe UI" w:cs="Segoe UI"/>
-        </w:rPr>
-      </w:pPr>
-    </w:p>
-    <w:p>
-      <w:pPr>
-        <w:rPr>
-          <w:rFonts w:ascii="Segoe UI" w:hAnsi="Segoe UI" w:cs="Segoe UI"/>
+          <w:lang w:val="es-AR"/>
+        </w:rPr>
+      </w:pPr>
+      <w:r>
+        <w:rPr>
+          <w:rFonts w:ascii="Segoe UI" w:hAnsi="Segoe UI" w:cs="Segoe UI"/>
+          <w:lang w:val="es-AR"/>
+        </w:rPr>
+        <w:t xml:space="preserve">   Este trabajo práctico consiste en la</w:t>
+      </w:r>
+      <w:r>
+        <w:rPr>
+          <w:rFonts w:ascii="Segoe UI" w:hAnsi="Segoe UI" w:cs="Segoe UI"/>
+          <w:lang w:val="es-AR"/>
+        </w:rPr>
+        <w:t xml:space="preserve"> obtención de una solución</w:t>
+      </w:r>
+      <w:r>
+        <w:rPr>
+          <w:rFonts w:ascii="Segoe UI" w:hAnsi="Segoe UI" w:cs="Segoe UI"/>
+          <w:lang w:val="es-AR"/>
+        </w:rPr>
+        <w:t xml:space="preserve"> </w:t>
+      </w:r>
+      <w:r>
+        <w:rPr>
+          <w:rFonts w:ascii="Segoe UI" w:hAnsi="Segoe UI" w:cs="Segoe UI"/>
+          <w:lang w:val="es-AR"/>
+        </w:rPr>
+        <w:t>aproximada al problema físico de conocer la temperatura en cada punto interno de una placa</w:t>
+      </w:r>
+      <w:r>
+        <w:rPr>
+          <w:rFonts w:ascii="Segoe UI" w:hAnsi="Segoe UI" w:cs="Segoe UI"/>
+          <w:lang w:val="es-AR"/>
+        </w:rPr>
+        <w:t xml:space="preserve">, </w:t>
+      </w:r>
+      <w:r>
+        <w:rPr>
+          <w:rFonts w:ascii="Segoe UI" w:hAnsi="Segoe UI" w:cs="Segoe UI"/>
+          <w:lang w:val="es-AR"/>
+        </w:rPr>
+        <w:t xml:space="preserve">dadas las temperaturas en sus 4 contornos externos. </w:t>
+      </w:r>
+    </w:p>
+    <w:p>
+      <w:pPr>
+        <w:spacing w:after="0"/>
+        <w:rPr>
+          <w:rFonts w:ascii="Segoe UI" w:hAnsi="Segoe UI" w:cs="Segoe UI"/>
+          <w:lang w:val="es-AR"/>
+        </w:rPr>
+      </w:pPr>
+      <w:r>
+        <w:rPr>
+          <w:rFonts w:ascii="Segoe UI" w:hAnsi="Segoe UI" w:cs="Segoe UI"/>
+          <w:lang w:val="es-AR"/>
+        </w:rPr>
+        <w:t xml:space="preserve">   La solución ideal de este problema se obtiene con la ecuación de Laplace</w:t>
+      </w:r>
+      <w:r>
+        <w:rPr>
+          <w:rFonts w:ascii="Segoe UI" w:hAnsi="Segoe UI" w:cs="Segoe UI"/>
+          <w:lang w:val="es-AR"/>
+        </w:rPr>
+        <w:t>:</w:t>
+      </w:r>
+    </w:p>
+    <w:p>
+      <w:pPr>
+        <w:pStyle w:val="Default"/>
+      </w:pPr>
+    </w:p>
+    <w:p>
+      <w:pPr>
+        <w:jc w:val="center"/>
+        <w:rPr>
+          <w:rFonts w:ascii="Cambria Math" w:hAnsi="Cambria Math" w:cs="Fira Code"/>
+          <w:sz w:val="40"/>
+          <w:szCs w:val="40"/>
+          <w:lang w:val="es-AR"/>
+        </w:rPr>
+      </w:pPr>
+      <w:r>
+        <w:rPr>
+          <w:rFonts w:ascii="Cambria Math" w:hAnsi="Cambria Math" w:cs="Cambria Math"/>
+          <w:sz w:val="40"/>
+          <w:szCs w:val="40"/>
+          <w:lang w:val="es-AR"/>
+        </w:rPr>
+        <w:t>∇</w:t>
+      </w:r>
+      <w:r>
+        <w:rPr>
+          <w:rFonts w:ascii="Cambria Math" w:hAnsi="Cambria Math" w:cs="Fira Code"/>
+          <w:sz w:val="40"/>
+          <w:szCs w:val="40"/>
+          <w:vertAlign w:val="superscript"/>
+          <w:lang w:val="es-AR"/>
+        </w:rPr>
+        <w:t>2</w:t>
+      </w:r>
+      <w:r>
+        <w:rPr>
+          <w:rFonts w:ascii="Cambria Math" w:hAnsi="Cambria Math" w:cs="Cambria Math"/>
+          <w:sz w:val="40"/>
+          <w:szCs w:val="40"/>
+        </w:rPr>
+        <w:t>𝑇</w:t>
+      </w:r>
+      <w:r>
+        <w:rPr>
+          <w:rFonts w:ascii="Cambria Math" w:hAnsi="Cambria Math" w:cs="Cambria Math"/>
+          <w:sz w:val="40"/>
+          <w:szCs w:val="40"/>
+          <w:lang w:val="es-AR"/>
+        </w:rPr>
+        <w:t xml:space="preserve"> </w:t>
+      </w:r>
+      <w:r>
+        <w:rPr>
+          <w:rFonts w:ascii="Cambria Math" w:hAnsi="Cambria Math" w:cs="Fira Code"/>
+          <w:sz w:val="40"/>
+          <w:szCs w:val="40"/>
+          <w:lang w:val="es-AR"/>
+        </w:rPr>
+        <w:t>=</w:t>
+      </w:r>
+      <w:r>
+        <w:rPr>
+          <w:rFonts w:ascii="Cambria Math" w:hAnsi="Cambria Math" w:cs="Fira Code"/>
+          <w:sz w:val="40"/>
+          <w:szCs w:val="40"/>
+          <w:lang w:val="es-AR"/>
+        </w:rPr>
+        <w:t xml:space="preserve"> </w:t>
+      </w:r>
+      <w:r>
+        <w:rPr>
+          <w:rFonts w:ascii="Cambria Math" w:hAnsi="Cambria Math" w:cs="Fira Code"/>
+          <w:sz w:val="40"/>
+          <w:szCs w:val="40"/>
+          <w:lang w:val="es-AR"/>
+        </w:rPr>
+        <w:t>0</w:t>
+      </w:r>
+    </w:p>
+    <w:p>
+      <w:pPr>
+        <w:rPr>
+          <w:rFonts w:ascii="Segoe UI" w:hAnsi="Segoe UI" w:cs="Segoe UI"/>
+          <w:i/>
+          <w:iCs/>
+          <w:lang w:val="es-AR"/>
+        </w:rPr>
+      </w:pPr>
+      <w:r>
+        <w:rPr>
+          <w:rFonts w:ascii="Segoe UI" w:hAnsi="Segoe UI" w:cs="Segoe UI"/>
+          <w:lang w:val="es-AR"/>
+        </w:rPr>
+        <w:t xml:space="preserve">   Pero para eso necesitaríamos calcular infinitos puntos, lo cual no es posible en una computadora. Con lo cual, para resolver este problema, planteamos la </w:t>
+      </w:r>
+      <w:r>
+        <w:rPr>
+          <w:rFonts w:ascii="Segoe UI" w:hAnsi="Segoe UI" w:cs="Segoe UI"/>
+          <w:lang w:val="es-AR"/>
+        </w:rPr>
+        <w:t>resolución de un sistema de ecuaciones lineales utilizando métodos numéricos, en concreto</w:t>
+      </w:r>
+      <w:r>
+        <w:rPr>
+          <w:rFonts w:ascii="Segoe UI" w:hAnsi="Segoe UI" w:cs="Segoe UI"/>
+          <w:lang w:val="es-AR"/>
+        </w:rPr>
+        <w:t xml:space="preserve">, con </w:t>
+      </w:r>
+      <w:r>
+        <w:rPr>
+          <w:rFonts w:ascii="Segoe UI" w:hAnsi="Segoe UI" w:cs="Segoe UI"/>
+          <w:lang w:val="es-AR"/>
+        </w:rPr>
+        <w:t xml:space="preserve">el método de </w:t>
+      </w:r>
+      <w:proofErr w:type="spellStart"/>
+      <w:r>
+        <w:rPr>
+          <w:rFonts w:ascii="Segoe UI" w:hAnsi="Segoe UI" w:cs="Segoe UI"/>
+          <w:lang w:val="es-AR"/>
+        </w:rPr>
+        <w:t>sobrerrelajaciones</w:t>
+      </w:r>
+      <w:proofErr w:type="spellEnd"/>
+      <w:r>
+        <w:rPr>
+          <w:rFonts w:ascii="Segoe UI" w:hAnsi="Segoe UI" w:cs="Segoe UI"/>
+          <w:lang w:val="es-AR"/>
+        </w:rPr>
+        <w:t xml:space="preserve"> sucesivas, o </w:t>
+      </w:r>
+      <w:r>
+        <w:rPr>
+          <w:rFonts w:ascii="Segoe UI" w:hAnsi="Segoe UI" w:cs="Segoe UI"/>
+          <w:b/>
+          <w:bCs/>
+          <w:i/>
+          <w:iCs/>
+          <w:lang w:val="es-AR"/>
+        </w:rPr>
+        <w:t>SOR</w:t>
+      </w:r>
+      <w:r>
+        <w:rPr>
+          <w:rFonts w:ascii="Segoe UI" w:hAnsi="Segoe UI" w:cs="Segoe UI"/>
+          <w:i/>
+          <w:iCs/>
+          <w:lang w:val="es-AR"/>
+        </w:rPr>
+        <w:t xml:space="preserve"> (</w:t>
+      </w:r>
+      <w:proofErr w:type="spellStart"/>
+      <w:r>
+        <w:rPr>
+          <w:rFonts w:ascii="Segoe UI" w:hAnsi="Segoe UI" w:cs="Segoe UI"/>
+          <w:i/>
+          <w:iCs/>
+          <w:lang w:val="es-AR"/>
+        </w:rPr>
+        <w:t>Successive</w:t>
+      </w:r>
+      <w:proofErr w:type="spellEnd"/>
+      <w:r>
+        <w:rPr>
+          <w:rFonts w:ascii="Segoe UI" w:hAnsi="Segoe UI" w:cs="Segoe UI"/>
+          <w:i/>
+          <w:iCs/>
+          <w:lang w:val="es-AR"/>
+        </w:rPr>
+        <w:t xml:space="preserve"> </w:t>
+      </w:r>
+      <w:proofErr w:type="spellStart"/>
+      <w:r>
+        <w:rPr>
+          <w:rFonts w:ascii="Segoe UI" w:hAnsi="Segoe UI" w:cs="Segoe UI"/>
+          <w:i/>
+          <w:iCs/>
+          <w:lang w:val="es-AR"/>
+        </w:rPr>
+        <w:t>over-relaxation</w:t>
+      </w:r>
+      <w:proofErr w:type="spellEnd"/>
+      <w:r>
+        <w:rPr>
+          <w:rFonts w:ascii="Segoe UI" w:hAnsi="Segoe UI" w:cs="Segoe UI"/>
+          <w:i/>
+          <w:iCs/>
+          <w:lang w:val="es-AR"/>
+        </w:rPr>
+        <w:t>)</w:t>
+      </w:r>
+      <w:r>
+        <w:rPr>
+          <w:rFonts w:ascii="Segoe UI" w:hAnsi="Segoe UI" w:cs="Segoe UI"/>
+          <w:i/>
+          <w:iCs/>
+          <w:lang w:val="es-AR"/>
+        </w:rPr>
+        <w:t>.</w:t>
+      </w:r>
+    </w:p>
+    <w:p>
+      <w:pPr>
+        <w:rPr>
+          <w:rFonts w:ascii="Segoe UI" w:hAnsi="Segoe UI" w:cs="Segoe UI"/>
+          <w:lang w:val="es-AR"/>
+        </w:rPr>
+      </w:pPr>
+      <w:r>
+        <w:rPr>
+          <w:rFonts w:ascii="Segoe UI" w:hAnsi="Segoe UI" w:cs="Segoe UI"/>
+          <w:i/>
+          <w:iCs/>
+          <w:lang w:val="es-AR"/>
+        </w:rPr>
+        <w:t xml:space="preserve">  </w:t>
+      </w:r>
+      <w:r>
+        <w:rPr>
+          <w:rFonts w:ascii="Segoe UI" w:hAnsi="Segoe UI" w:cs="Segoe UI"/>
+          <w:lang w:val="es-AR"/>
+        </w:rPr>
+        <w:t xml:space="preserve"> </w:t>
+      </w:r>
+      <w:r>
+        <w:rPr>
+          <w:rFonts w:ascii="Segoe UI" w:hAnsi="Segoe UI" w:cs="Segoe UI"/>
+          <w:lang w:val="es-AR"/>
+        </w:rPr>
+        <w:t xml:space="preserve">A </w:t>
+      </w:r>
+      <w:proofErr w:type="gramStart"/>
+      <w:r>
+        <w:rPr>
+          <w:rFonts w:ascii="Segoe UI" w:hAnsi="Segoe UI" w:cs="Segoe UI"/>
+          <w:lang w:val="es-AR"/>
+        </w:rPr>
+        <w:t>continuación</w:t>
+      </w:r>
+      <w:proofErr w:type="gramEnd"/>
+      <w:r>
+        <w:rPr>
+          <w:rFonts w:ascii="Segoe UI" w:hAnsi="Segoe UI" w:cs="Segoe UI"/>
+          <w:lang w:val="es-AR"/>
+        </w:rPr>
+        <w:t xml:space="preserve"> veremos el planteo inicial del problema, cómo se arma el sistema de ecuaciones lineales, cómo se plantea el algoritmo de resolución del sistema, el código de dicho algoritmo, </w:t>
+      </w:r>
+      <w:r>
+        <w:rPr>
+          <w:rFonts w:ascii="Segoe UI" w:hAnsi="Segoe UI" w:cs="Segoe UI"/>
+          <w:lang w:val="es-AR"/>
+        </w:rPr>
+        <w:t>el análisis de los resultados y sus</w:t>
+      </w:r>
+      <w:r>
+        <w:rPr>
+          <w:rFonts w:ascii="Segoe UI" w:hAnsi="Segoe UI" w:cs="Segoe UI"/>
+          <w:lang w:val="es-AR"/>
+        </w:rPr>
+        <w:t xml:space="preserve"> conclusiones</w:t>
+      </w:r>
+      <w:r>
+        <w:rPr>
+          <w:rFonts w:ascii="Segoe UI" w:hAnsi="Segoe UI" w:cs="Segoe UI"/>
+          <w:lang w:val="es-AR"/>
+        </w:rPr>
+        <w:t>.</w:t>
+      </w:r>
+    </w:p>
+    <w:p>
+      <w:pPr>
+        <w:rPr>
+          <w:rFonts w:ascii="Segoe UI" w:hAnsi="Segoe UI" w:cs="Segoe UI"/>
+          <w:lang w:val="es-AR"/>
         </w:rPr>
       </w:pPr>
     </w:p>
@@ -1838,6 +2171,7 @@
           <w:color w:val="2F5496" w:themeColor="accent1" w:themeShade="BF"/>
           <w:sz w:val="40"/>
           <w:szCs w:val="40"/>
+          <w:lang w:val="es-AR"/>
         </w:rPr>
       </w:pPr>
       <w:r>
@@ -1848,6 +2182,7 @@
           <w:color w:val="2F5496" w:themeColor="accent1" w:themeShade="BF"/>
           <w:sz w:val="40"/>
           <w:szCs w:val="40"/>
+          <w:lang w:val="es-AR"/>
         </w:rPr>
         <w:t>OBJETIVOS</w:t>
       </w:r>
@@ -1856,26 +2191,136 @@
       <w:pPr>
         <w:rPr>
           <w:rFonts w:ascii="Segoe UI" w:hAnsi="Segoe UI" w:cs="Segoe UI"/>
-        </w:rPr>
-      </w:pPr>
-      <w:r>
-        <w:rPr>
-          <w:rFonts w:ascii="Segoe UI" w:hAnsi="Segoe UI" w:cs="Segoe UI"/>
-        </w:rPr>
-        <w:t>A</w:t>
-      </w:r>
-    </w:p>
-    <w:p>
-      <w:pPr>
-        <w:rPr>
-          <w:rFonts w:ascii="Segoe UI" w:hAnsi="Segoe UI" w:cs="Segoe UI"/>
-        </w:rPr>
-      </w:pPr>
-    </w:p>
-    <w:p>
-      <w:pPr>
-        <w:rPr>
-          <w:rFonts w:ascii="Segoe UI" w:hAnsi="Segoe UI" w:cs="Segoe UI"/>
+          <w:lang w:val="es-AR"/>
+        </w:rPr>
+      </w:pPr>
+      <w:r>
+        <w:rPr>
+          <w:rFonts w:ascii="Segoe UI" w:hAnsi="Segoe UI" w:cs="Segoe UI"/>
+          <w:lang w:val="es-AR"/>
+        </w:rPr>
+        <w:t xml:space="preserve">   </w:t>
+      </w:r>
+      <w:r>
+        <w:rPr>
+          <w:rFonts w:ascii="Segoe UI" w:hAnsi="Segoe UI" w:cs="Segoe UI"/>
+          <w:lang w:val="es-AR"/>
+        </w:rPr>
+        <w:t>Los objetivos principales de este trabajo son</w:t>
+      </w:r>
+      <w:r>
+        <w:rPr>
+          <w:rFonts w:ascii="Segoe UI" w:hAnsi="Segoe UI" w:cs="Segoe UI"/>
+          <w:lang w:val="es-AR"/>
+        </w:rPr>
+        <w:t>:</w:t>
+      </w:r>
+    </w:p>
+    <w:p>
+      <w:pPr>
+        <w:pStyle w:val="ListParagraph"/>
+        <w:numPr>
+          <w:ilvl w:val="0"/>
+          <w:numId w:val="1"/>
+        </w:numPr>
+        <w:rPr>
+          <w:rFonts w:ascii="Segoe UI" w:hAnsi="Segoe UI" w:cs="Segoe UI"/>
+          <w:lang w:val="es-AR"/>
+        </w:rPr>
+      </w:pPr>
+      <w:r>
+        <w:rPr>
+          <w:rFonts w:ascii="Segoe UI" w:hAnsi="Segoe UI" w:cs="Segoe UI"/>
+          <w:lang w:val="es-AR"/>
+        </w:rPr>
+        <w:t>Obtener una solución numérica al problema diferencial</w:t>
+      </w:r>
+    </w:p>
+    <w:p>
+      <w:pPr>
+        <w:pStyle w:val="ListParagraph"/>
+        <w:numPr>
+          <w:ilvl w:val="0"/>
+          <w:numId w:val="1"/>
+        </w:numPr>
+        <w:rPr>
+          <w:rFonts w:ascii="Segoe UI" w:hAnsi="Segoe UI" w:cs="Segoe UI"/>
+          <w:lang w:val="es-AR"/>
+        </w:rPr>
+      </w:pPr>
+      <w:r>
+        <w:rPr>
+          <w:rFonts w:ascii="Segoe UI" w:hAnsi="Segoe UI" w:cs="Segoe UI"/>
+          <w:lang w:val="es-AR"/>
+        </w:rPr>
+        <w:t>Que dicha solución pueda ser resuelta en la menor cantidad de pasos posibles</w:t>
+      </w:r>
+    </w:p>
+    <w:p>
+      <w:pPr>
+        <w:pStyle w:val="ListParagraph"/>
+        <w:numPr>
+          <w:ilvl w:val="0"/>
+          <w:numId w:val="1"/>
+        </w:numPr>
+        <w:rPr>
+          <w:rFonts w:ascii="Segoe UI" w:hAnsi="Segoe UI" w:cs="Segoe UI"/>
+          <w:lang w:val="es-AR"/>
+        </w:rPr>
+      </w:pPr>
+      <w:r>
+        <w:rPr>
+          <w:rFonts w:ascii="Segoe UI" w:hAnsi="Segoe UI" w:cs="Segoe UI"/>
+          <w:lang w:val="es-AR"/>
+        </w:rPr>
+        <w:t>Observar qué pasa con la velocidad de convergencia del problema</w:t>
+      </w:r>
+    </w:p>
+    <w:p>
+      <w:pPr>
+        <w:pStyle w:val="ListParagraph"/>
+        <w:numPr>
+          <w:ilvl w:val="0"/>
+          <w:numId w:val="1"/>
+        </w:numPr>
+        <w:rPr>
+          <w:rFonts w:ascii="Segoe UI" w:hAnsi="Segoe UI" w:cs="Segoe UI"/>
+          <w:lang w:val="es-AR"/>
+        </w:rPr>
+      </w:pPr>
+      <w:r>
+        <w:rPr>
+          <w:rFonts w:ascii="Segoe UI" w:hAnsi="Segoe UI" w:cs="Segoe UI"/>
+          <w:lang w:val="es-AR"/>
+        </w:rPr>
+        <w:t>Observar qué sucede si aumentamos la discretización del problema</w:t>
+      </w:r>
+    </w:p>
+    <w:p>
+      <w:pPr>
+        <w:pStyle w:val="ListParagraph"/>
+        <w:numPr>
+          <w:ilvl w:val="0"/>
+          <w:numId w:val="1"/>
+        </w:numPr>
+        <w:rPr>
+          <w:rFonts w:ascii="Segoe UI" w:hAnsi="Segoe UI" w:cs="Segoe UI"/>
+          <w:lang w:val="es-AR"/>
+        </w:rPr>
+      </w:pPr>
+      <w:r>
+        <w:rPr>
+          <w:rFonts w:ascii="Segoe UI" w:hAnsi="Segoe UI" w:cs="Segoe UI"/>
+          <w:lang w:val="es-AR"/>
+        </w:rPr>
+        <w:t>Resolver un caso práctico al problema de la placa</w:t>
+      </w:r>
+    </w:p>
+    <w:p>
+      <w:pPr>
+        <w:rPr>
+          <w:rFonts w:ascii="Segoe UI" w:hAnsi="Segoe UI" w:cs="Segoe UI"/>
+          <w:lang w:val="es-AR"/>
         </w:rPr>
       </w:pPr>
     </w:p>
@@ -1888,6 +2333,7 @@
           <w:color w:val="2F5496" w:themeColor="accent1" w:themeShade="BF"/>
           <w:sz w:val="40"/>
           <w:szCs w:val="40"/>
+          <w:lang w:val="es-AR"/>
         </w:rPr>
       </w:pPr>
       <w:r>
@@ -1898,34 +2344,1134 @@
           <w:color w:val="2F5496" w:themeColor="accent1" w:themeShade="BF"/>
           <w:sz w:val="40"/>
           <w:szCs w:val="40"/>
+          <w:lang w:val="es-AR"/>
         </w:rPr>
         <w:t>DESARROLLO</w:t>
       </w:r>
     </w:p>
     <w:p>
       <w:pPr>
-        <w:rPr>
-          <w:rFonts w:ascii="Segoe UI" w:hAnsi="Segoe UI" w:cs="Segoe UI"/>
-        </w:rPr>
-      </w:pPr>
-      <w:r>
-        <w:rPr>
-          <w:rFonts w:ascii="Segoe UI" w:hAnsi="Segoe UI" w:cs="Segoe UI"/>
-        </w:rPr>
-        <w:t>A</w:t>
-      </w:r>
-    </w:p>
-    <w:p>
-      <w:pPr>
-        <w:rPr>
-          <w:rFonts w:ascii="Segoe UI" w:hAnsi="Segoe UI" w:cs="Segoe UI"/>
-        </w:rPr>
-      </w:pPr>
-    </w:p>
-    <w:p>
-      <w:pPr>
-        <w:rPr>
-          <w:rFonts w:ascii="Segoe UI" w:hAnsi="Segoe UI" w:cs="Segoe UI"/>
+        <w:pStyle w:val="Default"/>
+      </w:pPr>
+    </w:p>
+    <w:p>
+      <w:pPr>
+        <w:rPr>
+          <w:rFonts w:ascii="Segoe UI" w:hAnsi="Segoe UI" w:cs="Segoe UI"/>
+          <w:lang w:val="es-AR"/>
+        </w:rPr>
+      </w:pPr>
+      <w:r>
+        <w:rPr>
+          <w:rFonts w:ascii="Segoe UI" w:hAnsi="Segoe UI" w:cs="Segoe UI"/>
+          <w:lang w:val="es-AR"/>
+        </w:rPr>
+        <w:t xml:space="preserve">   Para resolver el problema de la placa, la dividimos en </w:t>
+      </w:r>
+      <w:r>
+        <w:rPr>
+          <w:rFonts w:ascii="Cambria Math" w:hAnsi="Cambria Math" w:cs="Segoe UI"/>
+          <w:sz w:val="32"/>
+          <w:szCs w:val="32"/>
+          <w:lang w:val="es-AR"/>
+        </w:rPr>
+        <w:t>N</w:t>
+      </w:r>
+      <w:r>
+        <w:rPr>
+          <w:rFonts w:ascii="Segoe UI" w:hAnsi="Segoe UI" w:cs="Segoe UI"/>
+          <w:lang w:val="es-AR"/>
+        </w:rPr>
+        <w:t xml:space="preserve"> regiones, formando una grilla:</w:t>
+      </w:r>
+    </w:p>
+    <w:p>
+      <w:pPr>
+        <w:rPr>
+          <w:rFonts w:ascii="Segoe UI" w:hAnsi="Segoe UI" w:cs="Segoe UI"/>
+          <w:lang w:val="es-AR"/>
+        </w:rPr>
+      </w:pPr>
+      <w:r>
+        <w:rPr>
+          <w:rFonts w:ascii="Segoe UI" w:hAnsi="Segoe UI" w:cs="Segoe UI"/>
+          <w:lang w:val="es-AR"/>
+        </w:rPr>
+        <w:drawing>
+          <wp:anchor distT="0" distB="0" distL="114300" distR="114300" simplePos="0" relativeHeight="251658240" behindDoc="0" locked="0" layoutInCell="1" allowOverlap="1" wp14:anchorId="6E59821B" wp14:editId="0D550D74">
+            <wp:simplePos x="0" y="0"/>
+            <wp:positionH relativeFrom="margin">
+              <wp:align>center</wp:align>
+            </wp:positionH>
+            <wp:positionV relativeFrom="paragraph">
+              <wp:posOffset>13335</wp:posOffset>
+            </wp:positionV>
+            <wp:extent cx="2456953" cy="2089177"/>
+            <wp:effectExtent l="0" t="0" r="635" b="6350"/>
+            <wp:wrapThrough wrapText="bothSides">
+              <wp:wrapPolygon edited="0">
+                <wp:start x="0" y="0"/>
+                <wp:lineTo x="0" y="21469"/>
+                <wp:lineTo x="21438" y="21469"/>
+                <wp:lineTo x="21438" y="0"/>
+                <wp:lineTo x="0" y="0"/>
+              </wp:wrapPolygon>
+            </wp:wrapThrough>
+            <wp:docPr id="132223365" name="Picture 1"/>
+            <wp:cNvGraphicFramePr>
+              <a:graphicFrameLocks xmlns:a="http://schemas.openxmlformats.org/drawingml/2006/main" noChangeAspect="1"/>
+            </wp:cNvGraphicFramePr>
+            <a:graphic xmlns:a="http://schemas.openxmlformats.org/drawingml/2006/main">
+              <a:graphicData uri="http://schemas.openxmlformats.org/drawingml/2006/picture">
+                <pic:pic xmlns:pic="http://schemas.openxmlformats.org/drawingml/2006/picture">
+                  <pic:nvPicPr>
+                    <pic:cNvPr id="132223365" name=""/>
+                    <pic:cNvPicPr/>
+                  </pic:nvPicPr>
+                  <pic:blipFill>
+                    <a:blip r:embed="rId7">
+                      <a:extLst>
+                        <a:ext uri="{28A0092B-C50C-407E-A947-70E740481C1C}">
+                          <a14:useLocalDpi xmlns:a14="http://schemas.microsoft.com/office/drawing/2010/main" val="0"/>
+                        </a:ext>
+                      </a:extLst>
+                    </a:blip>
+                    <a:stretch>
+                      <a:fillRect/>
+                    </a:stretch>
+                  </pic:blipFill>
+                  <pic:spPr>
+                    <a:xfrm>
+                      <a:off x="0" y="0"/>
+                      <a:ext cx="2456953" cy="2089177"/>
+                    </a:xfrm>
+                    <a:prstGeom prst="rect">
+                      <a:avLst/>
+                    </a:prstGeom>
+                  </pic:spPr>
+                </pic:pic>
+              </a:graphicData>
+            </a:graphic>
+            <wp14:sizeRelH relativeFrom="margin">
+              <wp14:pctWidth>0</wp14:pctWidth>
+            </wp14:sizeRelH>
+            <wp14:sizeRelV relativeFrom="margin">
+              <wp14:pctHeight>0</wp14:pctHeight>
+            </wp14:sizeRelV>
+          </wp:anchor>
+        </w:drawing>
+      </w:r>
+    </w:p>
+    <w:p>
+      <w:pPr>
+        <w:rPr>
+          <w:rFonts w:ascii="Segoe UI" w:hAnsi="Segoe UI" w:cs="Segoe UI"/>
+          <w:lang w:val="es-AR"/>
+        </w:rPr>
+      </w:pPr>
+    </w:p>
+    <w:p>
+      <w:pPr>
+        <w:rPr>
+          <w:rFonts w:ascii="Segoe UI" w:hAnsi="Segoe UI" w:cs="Segoe UI"/>
+          <w:lang w:val="es-AR"/>
+        </w:rPr>
+      </w:pPr>
+    </w:p>
+    <w:p>
+      <w:pPr>
+        <w:rPr>
+          <w:rFonts w:ascii="Segoe UI" w:hAnsi="Segoe UI" w:cs="Segoe UI"/>
+          <w:lang w:val="es-AR"/>
+        </w:rPr>
+      </w:pPr>
+    </w:p>
+    <w:p>
+      <w:pPr>
+        <w:rPr>
+          <w:rFonts w:ascii="Segoe UI" w:hAnsi="Segoe UI" w:cs="Segoe UI"/>
+          <w:lang w:val="es-AR"/>
+        </w:rPr>
+      </w:pPr>
+    </w:p>
+    <w:p>
+      <w:pPr>
+        <w:rPr>
+          <w:rFonts w:ascii="Segoe UI" w:hAnsi="Segoe UI" w:cs="Segoe UI"/>
+          <w:lang w:val="es-AR"/>
+        </w:rPr>
+      </w:pPr>
+    </w:p>
+    <w:p>
+      <w:pPr>
+        <w:rPr>
+          <w:rFonts w:ascii="Segoe UI" w:hAnsi="Segoe UI" w:cs="Segoe UI"/>
+          <w:lang w:val="es-AR"/>
+        </w:rPr>
+      </w:pPr>
+      <w:r>
+        <w:rPr>
+          <w:rFonts w:ascii="Segoe UI" w:hAnsi="Segoe UI" w:cs="Segoe UI"/>
+          <w:lang w:val="es-AR"/>
+        </w:rPr>
+        <w:lastRenderedPageBreak/>
+        <w:t xml:space="preserve">   En este caso: </w:t>
+      </w:r>
+      <w:r>
+        <w:rPr>
+          <w:rFonts w:ascii="Cambria Math" w:hAnsi="Cambria Math" w:cs="Segoe UI"/>
+          <w:sz w:val="32"/>
+          <w:szCs w:val="32"/>
+          <w:lang w:val="es-AR"/>
+        </w:rPr>
+        <w:t xml:space="preserve">N = </w:t>
+      </w:r>
+      <w:proofErr w:type="gramStart"/>
+      <w:r>
+        <w:rPr>
+          <w:rFonts w:ascii="Cambria Math" w:hAnsi="Cambria Math" w:cs="Segoe UI"/>
+          <w:sz w:val="32"/>
+          <w:szCs w:val="32"/>
+          <w:lang w:val="es-AR"/>
+        </w:rPr>
+        <w:t xml:space="preserve">4 </w:t>
+      </w:r>
+      <w:r>
+        <w:rPr>
+          <w:rFonts w:ascii="Segoe UI" w:hAnsi="Segoe UI" w:cs="Segoe UI"/>
+          <w:lang w:val="es-AR"/>
+        </w:rPr>
+        <w:t>.</w:t>
+      </w:r>
+      <w:proofErr w:type="gramEnd"/>
+      <w:r>
+        <w:rPr>
+          <w:rFonts w:ascii="Segoe UI" w:hAnsi="Segoe UI" w:cs="Segoe UI"/>
+          <w:lang w:val="es-AR"/>
+        </w:rPr>
+        <w:t xml:space="preserve"> Observar que donde se cruzan las líneas divisorias se forman unos puntos. A partir de ahora los llamaremos </w:t>
+      </w:r>
+      <w:r>
+        <w:rPr>
+          <w:rFonts w:ascii="Segoe UI" w:hAnsi="Segoe UI" w:cs="Segoe UI"/>
+          <w:b/>
+          <w:bCs/>
+          <w:lang w:val="es-AR"/>
+        </w:rPr>
+        <w:t>nodo</w:t>
+      </w:r>
+      <w:r>
+        <w:rPr>
+          <w:rFonts w:ascii="Segoe UI" w:hAnsi="Segoe UI" w:cs="Segoe UI"/>
+          <w:b/>
+          <w:bCs/>
+          <w:lang w:val="es-AR"/>
+        </w:rPr>
+        <w:t>s</w:t>
+      </w:r>
+      <w:r>
+        <w:rPr>
+          <w:rFonts w:ascii="Segoe UI" w:hAnsi="Segoe UI" w:cs="Segoe UI"/>
+          <w:lang w:val="es-AR"/>
+        </w:rPr>
+        <w:t>.</w:t>
+      </w:r>
+      <w:r>
+        <w:rPr>
+          <w:rFonts w:ascii="Segoe UI" w:hAnsi="Segoe UI" w:cs="Segoe UI"/>
+          <w:lang w:val="es-AR"/>
+        </w:rPr>
+        <w:t xml:space="preserve"> En cada uno de esos nodos es donde mediremos la temperatura interna de la placa. La temperatura en cada nodo puede ser diferente.</w:t>
+      </w:r>
+    </w:p>
+    <w:p>
+      <w:pPr>
+        <w:rPr>
+          <w:rFonts w:ascii="Segoe UI" w:hAnsi="Segoe UI" w:cs="Segoe UI"/>
+          <w:lang w:val="es-AR"/>
+        </w:rPr>
+      </w:pPr>
+      <w:r>
+        <w:rPr>
+          <w:rFonts w:ascii="Segoe UI" w:hAnsi="Segoe UI" w:cs="Segoe UI"/>
+          <w:lang w:val="es-AR"/>
+        </w:rPr>
+        <w:t xml:space="preserve">   </w:t>
+      </w:r>
+      <w:r>
+        <w:rPr>
+          <w:rFonts w:ascii="Segoe UI" w:hAnsi="Segoe UI" w:cs="Segoe UI"/>
+          <w:lang w:val="es-AR"/>
+        </w:rPr>
+        <w:t xml:space="preserve">La solución aproximada </w:t>
+      </w:r>
+      <w:r>
+        <w:rPr>
+          <w:rFonts w:ascii="Cambria Math" w:hAnsi="Cambria Math" w:cs="Cambria Math"/>
+          <w:sz w:val="32"/>
+          <w:szCs w:val="32"/>
+        </w:rPr>
+        <w:t>𝑇</w:t>
+      </w:r>
+      <w:r>
+        <w:rPr>
+          <w:rFonts w:ascii="Segoe UI" w:hAnsi="Segoe UI" w:cs="Segoe UI"/>
+          <w:lang w:val="es-AR"/>
+        </w:rPr>
+        <w:t xml:space="preserve"> de la ecuación de Laplace </w:t>
+      </w:r>
+      <w:r>
+        <w:rPr>
+          <w:rFonts w:ascii="Cambria Math" w:hAnsi="Cambria Math" w:cs="Cambria Math"/>
+          <w:sz w:val="32"/>
+          <w:szCs w:val="32"/>
+          <w:lang w:val="es-AR"/>
+        </w:rPr>
+        <w:t>∇</w:t>
+      </w:r>
+      <w:r>
+        <w:rPr>
+          <w:rFonts w:ascii="Cambria Math" w:hAnsi="Cambria Math" w:cs="Segoe UI"/>
+          <w:sz w:val="32"/>
+          <w:szCs w:val="32"/>
+          <w:vertAlign w:val="superscript"/>
+          <w:lang w:val="es-AR"/>
+        </w:rPr>
+        <w:t>2</w:t>
+      </w:r>
+      <w:r>
+        <w:rPr>
+          <w:rFonts w:ascii="Cambria Math" w:hAnsi="Cambria Math" w:cs="Cambria Math"/>
+          <w:sz w:val="32"/>
+          <w:szCs w:val="32"/>
+        </w:rPr>
+        <w:t>𝑇</w:t>
+      </w:r>
+      <w:r>
+        <w:rPr>
+          <w:rFonts w:ascii="Cambria Math" w:hAnsi="Cambria Math" w:cs="Segoe UI"/>
+          <w:sz w:val="32"/>
+          <w:szCs w:val="32"/>
+          <w:lang w:val="es-AR"/>
+        </w:rPr>
+        <w:t>=0</w:t>
+      </w:r>
+      <w:r>
+        <w:rPr>
+          <w:rFonts w:ascii="Segoe UI" w:hAnsi="Segoe UI" w:cs="Segoe UI"/>
+          <w:lang w:val="es-AR"/>
+        </w:rPr>
+        <w:t xml:space="preserve"> en un dominio bidimensional cuadrado discretizado usando una grilla uniforme </w:t>
+      </w:r>
+      <w:r>
+        <w:rPr>
+          <w:rFonts w:ascii="Cambria Math" w:hAnsi="Cambria Math" w:cs="Segoe UI"/>
+          <w:sz w:val="32"/>
+          <w:szCs w:val="32"/>
+          <w:lang w:val="es-AR"/>
+        </w:rPr>
+        <w:t>(</w:t>
+      </w:r>
+      <w:r>
+        <w:rPr>
+          <w:rFonts w:ascii="Cambria Math" w:hAnsi="Cambria Math" w:cs="Cambria Math"/>
+          <w:sz w:val="32"/>
+          <w:szCs w:val="32"/>
+        </w:rPr>
+        <w:t>𝑥</w:t>
+      </w:r>
+      <w:r>
+        <w:rPr>
+          <w:rFonts w:ascii="Cambria Math" w:hAnsi="Cambria Math" w:cs="Cambria Math"/>
+          <w:sz w:val="32"/>
+          <w:szCs w:val="32"/>
+          <w:vertAlign w:val="subscript"/>
+        </w:rPr>
+        <w:t>𝑖</w:t>
+      </w:r>
+      <w:r>
+        <w:rPr>
+          <w:rFonts w:ascii="Cambria Math" w:hAnsi="Cambria Math" w:cs="Segoe UI"/>
+          <w:sz w:val="32"/>
+          <w:szCs w:val="32"/>
+          <w:lang w:val="es-AR"/>
+        </w:rPr>
+        <w:t>=</w:t>
+      </w:r>
+      <w:r>
+        <w:rPr>
+          <w:rFonts w:ascii="Cambria Math" w:hAnsi="Cambria Math" w:cs="Cambria Math"/>
+          <w:sz w:val="32"/>
+          <w:szCs w:val="32"/>
+        </w:rPr>
+        <w:t>𝑥</w:t>
+      </w:r>
+      <w:r>
+        <w:rPr>
+          <w:rFonts w:ascii="Cambria Math" w:hAnsi="Cambria Math" w:cs="Segoe UI"/>
+          <w:sz w:val="32"/>
+          <w:szCs w:val="32"/>
+          <w:vertAlign w:val="subscript"/>
+          <w:lang w:val="es-AR"/>
+        </w:rPr>
+        <w:t>0</w:t>
+      </w:r>
+      <w:r>
+        <w:rPr>
+          <w:rFonts w:ascii="Cambria Math" w:hAnsi="Cambria Math" w:cs="Segoe UI"/>
+          <w:sz w:val="32"/>
+          <w:szCs w:val="32"/>
+          <w:lang w:val="es-AR"/>
+        </w:rPr>
+        <w:t>+</w:t>
+      </w:r>
+      <w:r>
+        <w:rPr>
+          <w:rFonts w:ascii="Cambria Math" w:hAnsi="Cambria Math" w:cs="Cambria Math"/>
+          <w:sz w:val="32"/>
+          <w:szCs w:val="32"/>
+        </w:rPr>
+        <w:t>𝑖</w:t>
+      </w:r>
+      <w:r>
+        <w:rPr>
+          <w:rFonts w:ascii="Cambria Math" w:hAnsi="Cambria Math" w:cs="Cambria Math"/>
+          <w:sz w:val="32"/>
+          <w:szCs w:val="32"/>
+          <w:lang w:val="es-AR"/>
+        </w:rPr>
+        <w:t>ℎ</w:t>
+      </w:r>
+      <w:r>
+        <w:rPr>
+          <w:rFonts w:ascii="Cambria Math" w:hAnsi="Cambria Math" w:cs="Segoe UI"/>
+          <w:sz w:val="32"/>
+          <w:szCs w:val="32"/>
+          <w:lang w:val="es-AR"/>
+        </w:rPr>
+        <w:t>;</w:t>
+      </w:r>
+      <w:r>
+        <w:rPr>
+          <w:rFonts w:ascii="Cambria Math" w:hAnsi="Cambria Math" w:cs="Segoe UI"/>
+          <w:sz w:val="32"/>
+          <w:szCs w:val="32"/>
+          <w:lang w:val="es-AR"/>
+        </w:rPr>
+        <w:t xml:space="preserve"> </w:t>
+      </w:r>
+      <w:r>
+        <w:rPr>
+          <w:rFonts w:ascii="Cambria Math" w:hAnsi="Cambria Math" w:cs="Cambria Math"/>
+          <w:sz w:val="32"/>
+          <w:szCs w:val="32"/>
+        </w:rPr>
+        <w:t>𝑦</w:t>
+      </w:r>
+      <w:r>
+        <w:rPr>
+          <w:rFonts w:ascii="Cambria Math" w:hAnsi="Cambria Math" w:cs="Cambria Math"/>
+          <w:sz w:val="32"/>
+          <w:szCs w:val="32"/>
+          <w:vertAlign w:val="subscript"/>
+        </w:rPr>
+        <w:t>𝑗</w:t>
+      </w:r>
+      <w:r>
+        <w:rPr>
+          <w:rFonts w:ascii="Cambria Math" w:hAnsi="Cambria Math" w:cs="Segoe UI"/>
+          <w:sz w:val="32"/>
+          <w:szCs w:val="32"/>
+          <w:lang w:val="es-AR"/>
+        </w:rPr>
+        <w:t>=</w:t>
+      </w:r>
+      <w:r>
+        <w:rPr>
+          <w:rFonts w:ascii="Cambria Math" w:hAnsi="Cambria Math" w:cs="Cambria Math"/>
+          <w:sz w:val="32"/>
+          <w:szCs w:val="32"/>
+        </w:rPr>
+        <w:t>𝑦</w:t>
+      </w:r>
+      <w:r>
+        <w:rPr>
+          <w:rFonts w:ascii="Cambria Math" w:hAnsi="Cambria Math" w:cs="Segoe UI"/>
+          <w:sz w:val="32"/>
+          <w:szCs w:val="32"/>
+          <w:vertAlign w:val="subscript"/>
+          <w:lang w:val="es-AR"/>
+        </w:rPr>
+        <w:t>0</w:t>
+      </w:r>
+      <w:r>
+        <w:rPr>
+          <w:rFonts w:ascii="Cambria Math" w:hAnsi="Cambria Math" w:cs="Segoe UI"/>
+          <w:sz w:val="32"/>
+          <w:szCs w:val="32"/>
+          <w:lang w:val="es-AR"/>
+        </w:rPr>
+        <w:t>+</w:t>
+      </w:r>
+      <w:r>
+        <w:rPr>
+          <w:rFonts w:ascii="Cambria Math" w:hAnsi="Cambria Math" w:cs="Cambria Math"/>
+          <w:sz w:val="32"/>
+          <w:szCs w:val="32"/>
+        </w:rPr>
+        <w:t>𝑗</w:t>
+      </w:r>
+      <w:r>
+        <w:rPr>
+          <w:rFonts w:ascii="Cambria Math" w:hAnsi="Cambria Math" w:cs="Cambria Math"/>
+          <w:sz w:val="32"/>
+          <w:szCs w:val="32"/>
+          <w:lang w:val="es-AR"/>
+        </w:rPr>
+        <w:t>ℎ</w:t>
+      </w:r>
+      <w:r>
+        <w:rPr>
+          <w:rFonts w:ascii="Cambria Math" w:hAnsi="Cambria Math" w:cs="Segoe UI"/>
+          <w:sz w:val="32"/>
+          <w:szCs w:val="32"/>
+          <w:lang w:val="es-AR"/>
+        </w:rPr>
+        <w:t>)</w:t>
+      </w:r>
+      <w:r>
+        <w:rPr>
+          <w:rFonts w:ascii="Segoe UI" w:hAnsi="Segoe UI" w:cs="Segoe UI"/>
+          <w:lang w:val="es-AR"/>
+        </w:rPr>
+        <w:t xml:space="preserve"> puede obtenerse resolviendo el sistema de ecuaciones lineales que surge de aplicar el siguiente operador a cada uno de los nodos de la grilla</w:t>
+      </w:r>
+      <w:r>
+        <w:rPr>
+          <w:rFonts w:ascii="Segoe UI" w:hAnsi="Segoe UI" w:cs="Segoe UI"/>
+          <w:lang w:val="es-AR"/>
+        </w:rPr>
+        <w:t>:</w:t>
+      </w:r>
+      <w:r>
+        <w:rPr>
+          <w:rFonts w:ascii="Segoe UI" w:hAnsi="Segoe UI" w:cs="Segoe UI"/>
+          <w:lang w:val="es-AR"/>
+        </w:rPr>
+        <w:t xml:space="preserve"> </w:t>
+      </w:r>
+    </w:p>
+    <w:p>
+      <w:pPr>
+        <w:jc w:val="center"/>
+        <w:rPr>
+          <w:rFonts w:ascii="Cambria Math" w:hAnsi="Cambria Math" w:cs="Segoe UI"/>
+          <w:sz w:val="32"/>
+          <w:szCs w:val="32"/>
+          <w:lang w:val="es-AR"/>
+        </w:rPr>
+      </w:pPr>
+      <w:r>
+        <w:rPr>
+          <w:rFonts w:ascii="Cambria Math" w:hAnsi="Cambria Math" w:cs="Segoe UI"/>
+          <w:sz w:val="32"/>
+          <w:szCs w:val="32"/>
+          <w:lang w:val="es-AR"/>
+        </w:rPr>
+        <w:t>4</w:t>
+      </w:r>
+      <w:r>
+        <w:rPr>
+          <w:rFonts w:ascii="Cambria Math" w:hAnsi="Cambria Math" w:cs="Segoe UI"/>
+          <w:sz w:val="32"/>
+          <w:szCs w:val="32"/>
+          <w:lang w:val="es-AR"/>
+        </w:rPr>
+        <w:t xml:space="preserve"> </w:t>
+      </w:r>
+      <w:r>
+        <w:rPr>
+          <w:rFonts w:ascii="Cambria Math" w:hAnsi="Cambria Math" w:cs="Cambria Math"/>
+          <w:sz w:val="36"/>
+          <w:szCs w:val="36"/>
+        </w:rPr>
+        <w:t>𝑇</w:t>
+      </w:r>
+      <w:r>
+        <w:rPr>
+          <w:rFonts w:ascii="Cambria Math" w:hAnsi="Cambria Math" w:cs="Cambria Math"/>
+          <w:sz w:val="32"/>
+          <w:szCs w:val="32"/>
+          <w:vertAlign w:val="subscript"/>
+        </w:rPr>
+        <w:t>𝑖</w:t>
+      </w:r>
+      <w:r>
+        <w:rPr>
+          <w:rFonts w:ascii="Cambria Math" w:hAnsi="Cambria Math" w:cs="Segoe UI"/>
+          <w:sz w:val="32"/>
+          <w:szCs w:val="32"/>
+          <w:vertAlign w:val="subscript"/>
+          <w:lang w:val="es-AR"/>
+        </w:rPr>
+        <w:t xml:space="preserve"> </w:t>
+      </w:r>
+      <w:r>
+        <w:rPr>
+          <w:rFonts w:ascii="Cambria Math" w:hAnsi="Cambria Math" w:cs="Cambria Math"/>
+          <w:sz w:val="32"/>
+          <w:szCs w:val="32"/>
+          <w:vertAlign w:val="subscript"/>
+        </w:rPr>
+        <w:t>𝑗</w:t>
+      </w:r>
+      <w:r>
+        <w:rPr>
+          <w:rFonts w:ascii="Cambria Math" w:hAnsi="Cambria Math" w:cs="Cambria Math"/>
+          <w:sz w:val="32"/>
+          <w:szCs w:val="32"/>
+          <w:lang w:val="es-AR"/>
+        </w:rPr>
+        <w:t xml:space="preserve"> </w:t>
+      </w:r>
+      <w:r>
+        <w:rPr>
+          <w:rFonts w:ascii="Cambria Math" w:hAnsi="Cambria Math" w:cs="Cambria Math"/>
+          <w:sz w:val="32"/>
+          <w:szCs w:val="32"/>
+          <w:lang w:val="es-AR"/>
+        </w:rPr>
+        <w:t xml:space="preserve">  </w:t>
+      </w:r>
+      <w:r>
+        <w:rPr>
+          <w:rFonts w:ascii="Cambria Math" w:hAnsi="Cambria Math" w:cs="Segoe UI"/>
+          <w:sz w:val="32"/>
+          <w:szCs w:val="32"/>
+          <w:lang w:val="es-AR"/>
+        </w:rPr>
+        <w:t>−</w:t>
+      </w:r>
+      <w:r>
+        <w:rPr>
+          <w:rFonts w:ascii="Cambria Math" w:hAnsi="Cambria Math" w:cs="Segoe UI"/>
+          <w:sz w:val="32"/>
+          <w:szCs w:val="32"/>
+          <w:lang w:val="es-AR"/>
+        </w:rPr>
+        <w:t xml:space="preserve">   </w:t>
+      </w:r>
+      <w:r>
+        <w:rPr>
+          <w:rFonts w:ascii="Cambria Math" w:hAnsi="Cambria Math" w:cs="Cambria Math"/>
+          <w:sz w:val="36"/>
+          <w:szCs w:val="36"/>
+        </w:rPr>
+        <w:t>𝑇</w:t>
+      </w:r>
+      <w:r>
+        <w:rPr>
+          <w:rFonts w:ascii="Cambria Math" w:hAnsi="Cambria Math" w:cs="Cambria Math"/>
+          <w:sz w:val="32"/>
+          <w:szCs w:val="32"/>
+          <w:vertAlign w:val="subscript"/>
+        </w:rPr>
+        <w:t>𝑖</w:t>
+      </w:r>
+      <w:r>
+        <w:rPr>
+          <w:rFonts w:ascii="Cambria Math" w:hAnsi="Cambria Math" w:cs="Segoe UI"/>
+          <w:sz w:val="32"/>
+          <w:szCs w:val="32"/>
+          <w:vertAlign w:val="subscript"/>
+          <w:lang w:val="es-AR"/>
+        </w:rPr>
+        <w:t xml:space="preserve">−1 </w:t>
+      </w:r>
+      <w:r>
+        <w:rPr>
+          <w:rFonts w:ascii="Cambria Math" w:hAnsi="Cambria Math" w:cs="Cambria Math"/>
+          <w:sz w:val="32"/>
+          <w:szCs w:val="32"/>
+          <w:vertAlign w:val="subscript"/>
+        </w:rPr>
+        <w:t>𝑗</w:t>
+      </w:r>
+      <w:r>
+        <w:rPr>
+          <w:rFonts w:ascii="Cambria Math" w:hAnsi="Cambria Math" w:cs="Cambria Math"/>
+          <w:sz w:val="32"/>
+          <w:szCs w:val="32"/>
+          <w:vertAlign w:val="subscript"/>
+          <w:lang w:val="es-AR"/>
+        </w:rPr>
+        <w:t xml:space="preserve"> </w:t>
+      </w:r>
+      <w:r>
+        <w:rPr>
+          <w:rFonts w:ascii="Cambria Math" w:hAnsi="Cambria Math" w:cs="Cambria Math"/>
+          <w:sz w:val="32"/>
+          <w:szCs w:val="32"/>
+          <w:vertAlign w:val="subscript"/>
+          <w:lang w:val="es-AR"/>
+        </w:rPr>
+        <w:t xml:space="preserve">  </w:t>
+      </w:r>
+      <w:proofErr w:type="gramStart"/>
+      <w:r>
+        <w:rPr>
+          <w:rFonts w:ascii="Cambria Math" w:hAnsi="Cambria Math" w:cs="Segoe UI"/>
+          <w:sz w:val="32"/>
+          <w:szCs w:val="32"/>
+          <w:lang w:val="es-AR"/>
+        </w:rPr>
+        <w:t>−</w:t>
+      </w:r>
+      <w:r>
+        <w:rPr>
+          <w:rFonts w:ascii="Cambria Math" w:hAnsi="Cambria Math" w:cs="Segoe UI"/>
+          <w:sz w:val="32"/>
+          <w:szCs w:val="32"/>
+          <w:lang w:val="es-AR"/>
+        </w:rPr>
+        <w:t xml:space="preserve">  </w:t>
+      </w:r>
+      <w:r>
+        <w:rPr>
+          <w:rFonts w:ascii="Cambria Math" w:hAnsi="Cambria Math" w:cs="Cambria Math"/>
+          <w:sz w:val="36"/>
+          <w:szCs w:val="36"/>
+        </w:rPr>
+        <w:t>𝑇</w:t>
+      </w:r>
+      <w:r>
+        <w:rPr>
+          <w:rFonts w:ascii="Cambria Math" w:hAnsi="Cambria Math" w:cs="Cambria Math"/>
+          <w:sz w:val="32"/>
+          <w:szCs w:val="32"/>
+          <w:vertAlign w:val="subscript"/>
+        </w:rPr>
+        <w:t>𝑖</w:t>
+      </w:r>
+      <w:proofErr w:type="gramEnd"/>
+      <w:r>
+        <w:rPr>
+          <w:rFonts w:ascii="Cambria Math" w:hAnsi="Cambria Math" w:cs="Segoe UI"/>
+          <w:sz w:val="32"/>
+          <w:szCs w:val="32"/>
+          <w:vertAlign w:val="subscript"/>
+          <w:lang w:val="es-AR"/>
+        </w:rPr>
+        <w:t xml:space="preserve">+1 </w:t>
+      </w:r>
+      <w:r>
+        <w:rPr>
+          <w:rFonts w:ascii="Cambria Math" w:hAnsi="Cambria Math" w:cs="Cambria Math"/>
+          <w:sz w:val="32"/>
+          <w:szCs w:val="32"/>
+          <w:vertAlign w:val="subscript"/>
+        </w:rPr>
+        <w:t>𝑗</w:t>
+      </w:r>
+      <w:r>
+        <w:rPr>
+          <w:rFonts w:ascii="Cambria Math" w:hAnsi="Cambria Math" w:cs="Cambria Math"/>
+          <w:sz w:val="32"/>
+          <w:szCs w:val="32"/>
+          <w:vertAlign w:val="subscript"/>
+          <w:lang w:val="es-AR"/>
+        </w:rPr>
+        <w:t xml:space="preserve"> </w:t>
+      </w:r>
+      <w:r>
+        <w:rPr>
+          <w:rFonts w:ascii="Cambria Math" w:hAnsi="Cambria Math" w:cs="Cambria Math"/>
+          <w:sz w:val="32"/>
+          <w:szCs w:val="32"/>
+          <w:vertAlign w:val="subscript"/>
+          <w:lang w:val="es-AR"/>
+        </w:rPr>
+        <w:t xml:space="preserve"> </w:t>
+      </w:r>
+      <w:r>
+        <w:rPr>
+          <w:rFonts w:ascii="Cambria Math" w:hAnsi="Cambria Math" w:cs="Segoe UI"/>
+          <w:sz w:val="32"/>
+          <w:szCs w:val="32"/>
+          <w:lang w:val="es-AR"/>
+        </w:rPr>
+        <w:t>−</w:t>
+      </w:r>
+      <w:r>
+        <w:rPr>
+          <w:rFonts w:ascii="Cambria Math" w:hAnsi="Cambria Math" w:cs="Segoe UI"/>
+          <w:sz w:val="32"/>
+          <w:szCs w:val="32"/>
+          <w:lang w:val="es-AR"/>
+        </w:rPr>
+        <w:t xml:space="preserve">  </w:t>
+      </w:r>
+      <w:r>
+        <w:rPr>
+          <w:rFonts w:ascii="Cambria Math" w:hAnsi="Cambria Math" w:cs="Cambria Math"/>
+          <w:sz w:val="36"/>
+          <w:szCs w:val="36"/>
+        </w:rPr>
+        <w:t>𝑇</w:t>
+      </w:r>
+      <w:r>
+        <w:rPr>
+          <w:rFonts w:ascii="Cambria Math" w:hAnsi="Cambria Math" w:cs="Cambria Math"/>
+          <w:sz w:val="32"/>
+          <w:szCs w:val="32"/>
+          <w:vertAlign w:val="subscript"/>
+        </w:rPr>
+        <w:t>𝑖</w:t>
+      </w:r>
+      <w:r>
+        <w:rPr>
+          <w:rFonts w:ascii="Cambria Math" w:hAnsi="Cambria Math" w:cs="Segoe UI"/>
+          <w:sz w:val="32"/>
+          <w:szCs w:val="32"/>
+          <w:vertAlign w:val="subscript"/>
+          <w:lang w:val="es-AR"/>
+        </w:rPr>
+        <w:t xml:space="preserve"> </w:t>
+      </w:r>
+      <w:r>
+        <w:rPr>
+          <w:rFonts w:ascii="Cambria Math" w:hAnsi="Cambria Math" w:cs="Cambria Math"/>
+          <w:sz w:val="32"/>
+          <w:szCs w:val="32"/>
+          <w:vertAlign w:val="subscript"/>
+        </w:rPr>
+        <w:t>𝑗</w:t>
+      </w:r>
+      <w:r>
+        <w:rPr>
+          <w:rFonts w:ascii="Cambria Math" w:hAnsi="Cambria Math" w:cs="Segoe UI"/>
+          <w:sz w:val="32"/>
+          <w:szCs w:val="32"/>
+          <w:vertAlign w:val="subscript"/>
+          <w:lang w:val="es-AR"/>
+        </w:rPr>
+        <w:t>−1</w:t>
+      </w:r>
+      <w:r>
+        <w:rPr>
+          <w:rFonts w:ascii="Cambria Math" w:hAnsi="Cambria Math" w:cs="Segoe UI"/>
+          <w:sz w:val="32"/>
+          <w:szCs w:val="32"/>
+          <w:vertAlign w:val="subscript"/>
+          <w:lang w:val="es-AR"/>
+        </w:rPr>
+        <w:t xml:space="preserve">  </w:t>
+      </w:r>
+      <w:r>
+        <w:rPr>
+          <w:rFonts w:ascii="Cambria Math" w:hAnsi="Cambria Math" w:cs="Segoe UI"/>
+          <w:sz w:val="32"/>
+          <w:szCs w:val="32"/>
+          <w:lang w:val="es-AR"/>
+        </w:rPr>
+        <w:t>−</w:t>
+      </w:r>
+      <w:r>
+        <w:rPr>
+          <w:rFonts w:ascii="Cambria Math" w:hAnsi="Cambria Math" w:cs="Segoe UI"/>
+          <w:sz w:val="32"/>
+          <w:szCs w:val="32"/>
+          <w:lang w:val="es-AR"/>
+        </w:rPr>
+        <w:t xml:space="preserve">  </w:t>
+      </w:r>
+      <w:r>
+        <w:rPr>
+          <w:rFonts w:ascii="Cambria Math" w:hAnsi="Cambria Math" w:cs="Cambria Math"/>
+          <w:sz w:val="36"/>
+          <w:szCs w:val="36"/>
+        </w:rPr>
+        <w:t>𝑇</w:t>
+      </w:r>
+      <w:r>
+        <w:rPr>
+          <w:rFonts w:ascii="Cambria Math" w:hAnsi="Cambria Math" w:cs="Cambria Math"/>
+          <w:sz w:val="32"/>
+          <w:szCs w:val="32"/>
+          <w:vertAlign w:val="subscript"/>
+        </w:rPr>
+        <w:t>𝑖</w:t>
+      </w:r>
+      <w:r>
+        <w:rPr>
+          <w:rFonts w:ascii="Cambria Math" w:hAnsi="Cambria Math" w:cs="Segoe UI"/>
+          <w:sz w:val="32"/>
+          <w:szCs w:val="32"/>
+          <w:vertAlign w:val="subscript"/>
+          <w:lang w:val="es-AR"/>
+        </w:rPr>
+        <w:t xml:space="preserve"> </w:t>
+      </w:r>
+      <w:r>
+        <w:rPr>
+          <w:rFonts w:ascii="Cambria Math" w:hAnsi="Cambria Math" w:cs="Cambria Math"/>
+          <w:sz w:val="32"/>
+          <w:szCs w:val="32"/>
+          <w:vertAlign w:val="subscript"/>
+        </w:rPr>
+        <w:t>𝑗</w:t>
+      </w:r>
+      <w:r>
+        <w:rPr>
+          <w:rFonts w:ascii="Cambria Math" w:hAnsi="Cambria Math" w:cs="Segoe UI"/>
+          <w:sz w:val="32"/>
+          <w:szCs w:val="32"/>
+          <w:vertAlign w:val="subscript"/>
+          <w:lang w:val="es-AR"/>
+        </w:rPr>
+        <w:t>+1</w:t>
+      </w:r>
+      <w:r>
+        <w:rPr>
+          <w:rFonts w:ascii="Cambria Math" w:hAnsi="Cambria Math" w:cs="Segoe UI"/>
+          <w:sz w:val="32"/>
+          <w:szCs w:val="32"/>
+          <w:vertAlign w:val="subscript"/>
+          <w:lang w:val="es-AR"/>
+        </w:rPr>
+        <w:t xml:space="preserve">  </w:t>
+      </w:r>
+      <w:r>
+        <w:rPr>
+          <w:rFonts w:ascii="Cambria Math" w:hAnsi="Cambria Math" w:cs="Segoe UI"/>
+          <w:sz w:val="32"/>
+          <w:szCs w:val="32"/>
+          <w:lang w:val="es-AR"/>
+        </w:rPr>
+        <w:t>=</w:t>
+      </w:r>
+      <w:r>
+        <w:rPr>
+          <w:rFonts w:ascii="Cambria Math" w:hAnsi="Cambria Math" w:cs="Segoe UI"/>
+          <w:sz w:val="32"/>
+          <w:szCs w:val="32"/>
+          <w:lang w:val="es-AR"/>
+        </w:rPr>
+        <w:t xml:space="preserve">  </w:t>
+      </w:r>
+      <w:r>
+        <w:rPr>
+          <w:rFonts w:ascii="Cambria Math" w:hAnsi="Cambria Math" w:cs="Segoe UI"/>
+          <w:sz w:val="32"/>
+          <w:szCs w:val="32"/>
+          <w:lang w:val="es-AR"/>
+        </w:rPr>
+        <w:t>0</w:t>
+      </w:r>
+      <w:r>
+        <w:rPr>
+          <w:rFonts w:ascii="Cambria Math" w:hAnsi="Cambria Math" w:cs="Segoe UI"/>
+          <w:sz w:val="32"/>
+          <w:szCs w:val="32"/>
+          <w:lang w:val="es-AR"/>
+        </w:rPr>
+        <w:t xml:space="preserve"> </w:t>
+      </w:r>
+    </w:p>
+    <w:p>
+      <w:pPr>
+        <w:spacing w:after="0"/>
+        <w:rPr>
+          <w:rFonts w:ascii="Segoe UI" w:hAnsi="Segoe UI" w:cs="Segoe UI"/>
+          <w:lang w:val="es-AR"/>
+        </w:rPr>
+      </w:pPr>
+    </w:p>
+    <w:p>
+      <w:pPr>
+        <w:rPr>
+          <w:rFonts w:ascii="Segoe UI" w:hAnsi="Segoe UI" w:cs="Segoe UI"/>
+          <w:lang w:val="es-AR"/>
+        </w:rPr>
+      </w:pPr>
+      <w:r>
+        <w:rPr>
+          <w:rFonts w:ascii="Segoe UI" w:hAnsi="Segoe UI" w:cs="Segoe UI"/>
+          <w:lang w:val="es-AR"/>
+        </w:rPr>
+        <w:t xml:space="preserve">   Esta ecuación se traduce como</w:t>
+      </w:r>
+      <w:r>
+        <w:rPr>
+          <w:rFonts w:ascii="Segoe UI" w:hAnsi="Segoe UI" w:cs="Segoe UI"/>
+          <w:lang w:val="es-AR"/>
+        </w:rPr>
+        <w:t>:</w:t>
+      </w:r>
+      <w:r>
+        <w:rPr>
+          <w:rFonts w:ascii="Segoe UI" w:hAnsi="Segoe UI" w:cs="Segoe UI"/>
+          <w:lang w:val="es-AR"/>
+        </w:rPr>
+        <w:t xml:space="preserve"> </w:t>
+      </w:r>
+      <w:r>
+        <w:rPr>
+          <w:rFonts w:ascii="Segoe UI" w:hAnsi="Segoe UI" w:cs="Segoe UI"/>
+          <w:lang w:val="es-AR"/>
+        </w:rPr>
+        <w:t xml:space="preserve">“el nodo </w:t>
+      </w:r>
+      <w:r>
+        <w:rPr>
+          <w:rFonts w:ascii="Cambria Math" w:hAnsi="Cambria Math" w:cs="Cambria Math"/>
+          <w:sz w:val="36"/>
+          <w:szCs w:val="36"/>
+        </w:rPr>
+        <w:t>𝑇</w:t>
+      </w:r>
+      <w:r>
+        <w:rPr>
+          <w:rFonts w:ascii="Cambria Math" w:hAnsi="Cambria Math" w:cs="Cambria Math"/>
+          <w:sz w:val="32"/>
+          <w:szCs w:val="32"/>
+          <w:vertAlign w:val="subscript"/>
+        </w:rPr>
+        <w:t>𝑖</w:t>
+      </w:r>
+      <w:r>
+        <w:rPr>
+          <w:rFonts w:ascii="Cambria Math" w:hAnsi="Cambria Math" w:cs="Segoe UI"/>
+          <w:sz w:val="32"/>
+          <w:szCs w:val="32"/>
+          <w:vertAlign w:val="subscript"/>
+          <w:lang w:val="es-AR"/>
+        </w:rPr>
+        <w:t xml:space="preserve"> </w:t>
+      </w:r>
+      <w:r>
+        <w:rPr>
+          <w:rFonts w:ascii="Cambria Math" w:hAnsi="Cambria Math" w:cs="Cambria Math"/>
+          <w:sz w:val="32"/>
+          <w:szCs w:val="32"/>
+          <w:vertAlign w:val="subscript"/>
+        </w:rPr>
+        <w:t>𝑗</w:t>
+      </w:r>
+      <w:r>
+        <w:rPr>
+          <w:rFonts w:ascii="Cambria Math" w:hAnsi="Cambria Math" w:cs="Cambria Math"/>
+          <w:sz w:val="32"/>
+          <w:szCs w:val="32"/>
+          <w:lang w:val="es-AR"/>
+        </w:rPr>
+        <w:t xml:space="preserve"> </w:t>
+      </w:r>
+      <w:r>
+        <w:rPr>
+          <w:rFonts w:ascii="Segoe UI" w:hAnsi="Segoe UI" w:cs="Segoe UI"/>
+          <w:lang w:val="es-AR"/>
+        </w:rPr>
+        <w:t>tiene que ser igual al promedio de los nodos adyacentes de arriba, abajo, de su izquierda y de su derecha”.</w:t>
+      </w:r>
+    </w:p>
+    <w:p>
+      <w:pPr>
+        <w:rPr>
+          <w:rFonts w:ascii="Segoe UI" w:hAnsi="Segoe UI" w:cs="Segoe UI"/>
+          <w:lang w:val="es-AR"/>
+        </w:rPr>
+      </w:pPr>
+      <w:r>
+        <w:rPr>
+          <w:rFonts w:ascii="Segoe UI" w:hAnsi="Segoe UI" w:cs="Segoe UI"/>
+          <w:noProof/>
+        </w:rPr>
+        <w:drawing>
+          <wp:anchor distT="0" distB="0" distL="114300" distR="114300" simplePos="0" relativeHeight="251659264" behindDoc="0" locked="0" layoutInCell="1" allowOverlap="1" wp14:anchorId="12328752" wp14:editId="48D44341">
+            <wp:simplePos x="0" y="0"/>
+            <wp:positionH relativeFrom="margin">
+              <wp:align>center</wp:align>
+            </wp:positionH>
+            <wp:positionV relativeFrom="paragraph">
+              <wp:posOffset>7316</wp:posOffset>
+            </wp:positionV>
+            <wp:extent cx="2957830" cy="2846070"/>
+            <wp:effectExtent l="0" t="0" r="0" b="0"/>
+            <wp:wrapThrough wrapText="bothSides">
+              <wp:wrapPolygon edited="0">
+                <wp:start x="0" y="0"/>
+                <wp:lineTo x="0" y="21398"/>
+                <wp:lineTo x="21424" y="21398"/>
+                <wp:lineTo x="21424" y="0"/>
+                <wp:lineTo x="0" y="0"/>
+              </wp:wrapPolygon>
+            </wp:wrapThrough>
+            <wp:docPr id="149809085" name="Picture 1"/>
+            <wp:cNvGraphicFramePr>
+              <a:graphicFrameLocks xmlns:a="http://schemas.openxmlformats.org/drawingml/2006/main" noChangeAspect="1"/>
+            </wp:cNvGraphicFramePr>
+            <a:graphic xmlns:a="http://schemas.openxmlformats.org/drawingml/2006/main">
+              <a:graphicData uri="http://schemas.openxmlformats.org/drawingml/2006/picture">
+                <pic:pic xmlns:pic="http://schemas.openxmlformats.org/drawingml/2006/picture">
+                  <pic:nvPicPr>
+                    <pic:cNvPr id="0" name="Picture 1"/>
+                    <pic:cNvPicPr>
+                      <a:picLocks noChangeAspect="1" noChangeArrowheads="1"/>
+                    </pic:cNvPicPr>
+                  </pic:nvPicPr>
+                  <pic:blipFill>
+                    <a:blip r:embed="rId8">
+                      <a:extLst>
+                        <a:ext uri="{28A0092B-C50C-407E-A947-70E740481C1C}">
+                          <a14:useLocalDpi xmlns:a14="http://schemas.microsoft.com/office/drawing/2010/main" val="0"/>
+                        </a:ext>
+                      </a:extLst>
+                    </a:blip>
+                    <a:srcRect/>
+                    <a:stretch>
+                      <a:fillRect/>
+                    </a:stretch>
+                  </pic:blipFill>
+                  <pic:spPr bwMode="auto">
+                    <a:xfrm>
+                      <a:off x="0" y="0"/>
+                      <a:ext cx="2957830" cy="2846070"/>
+                    </a:xfrm>
+                    <a:prstGeom prst="rect">
+                      <a:avLst/>
+                    </a:prstGeom>
+                    <a:noFill/>
+                    <a:ln>
+                      <a:noFill/>
+                    </a:ln>
+                  </pic:spPr>
+                </pic:pic>
+              </a:graphicData>
+            </a:graphic>
+            <wp14:sizeRelH relativeFrom="margin">
+              <wp14:pctWidth>0</wp14:pctWidth>
+            </wp14:sizeRelH>
+            <wp14:sizeRelV relativeFrom="margin">
+              <wp14:pctHeight>0</wp14:pctHeight>
+            </wp14:sizeRelV>
+          </wp:anchor>
+        </w:drawing>
+      </w:r>
+    </w:p>
+    <w:p>
+      <w:pPr>
+        <w:rPr>
+          <w:rFonts w:ascii="Segoe UI" w:hAnsi="Segoe UI" w:cs="Segoe UI"/>
+          <w:lang w:val="es-AR"/>
+        </w:rPr>
+      </w:pPr>
+    </w:p>
+    <w:p>
+      <w:pPr>
+        <w:rPr>
+          <w:rFonts w:ascii="Segoe UI" w:hAnsi="Segoe UI" w:cs="Segoe UI"/>
+          <w:lang w:val="es-AR"/>
         </w:rPr>
       </w:pPr>
     </w:p>
@@ -1938,9 +3484,12 @@
           <w:color w:val="2F5496" w:themeColor="accent1" w:themeShade="BF"/>
           <w:sz w:val="40"/>
           <w:szCs w:val="40"/>
-        </w:rPr>
-      </w:pPr>
-      <w:r>
+          <w:lang w:val="es-AR"/>
+        </w:rPr>
+      </w:pPr>
+    </w:p>
+    <w:p>
+      <w:pPr>
         <w:rPr>
           <w:rFonts w:ascii="Segoe UI" w:hAnsi="Segoe UI" w:cs="Segoe UI"/>
           <w:b/>
@@ -1948,34 +3497,7 @@
           <w:color w:val="2F5496" w:themeColor="accent1" w:themeShade="BF"/>
           <w:sz w:val="40"/>
           <w:szCs w:val="40"/>
-        </w:rPr>
-        <w:t>ANEXO I</w:t>
-      </w:r>
-    </w:p>
-    <w:p>
-      <w:pPr>
-        <w:rPr>
-          <w:rFonts w:ascii="Segoe UI" w:hAnsi="Segoe UI" w:cs="Segoe UI"/>
-        </w:rPr>
-      </w:pPr>
-      <w:r>
-        <w:rPr>
-          <w:rFonts w:ascii="Segoe UI" w:hAnsi="Segoe UI" w:cs="Segoe UI"/>
-        </w:rPr>
-        <w:t>A</w:t>
-      </w:r>
-    </w:p>
-    <w:p>
-      <w:pPr>
-        <w:rPr>
-          <w:rFonts w:ascii="Segoe UI" w:hAnsi="Segoe UI" w:cs="Segoe UI"/>
-        </w:rPr>
-      </w:pPr>
-    </w:p>
-    <w:p>
-      <w:pPr>
-        <w:rPr>
-          <w:rFonts w:ascii="Segoe UI" w:hAnsi="Segoe UI" w:cs="Segoe UI"/>
+          <w:lang w:val="es-AR"/>
         </w:rPr>
       </w:pPr>
     </w:p>
@@ -1988,9 +3510,12 @@
           <w:color w:val="2F5496" w:themeColor="accent1" w:themeShade="BF"/>
           <w:sz w:val="40"/>
           <w:szCs w:val="40"/>
-        </w:rPr>
-      </w:pPr>
-      <w:r>
+          <w:lang w:val="es-AR"/>
+        </w:rPr>
+      </w:pPr>
+    </w:p>
+    <w:p>
+      <w:pPr>
         <w:rPr>
           <w:rFonts w:ascii="Segoe UI" w:hAnsi="Segoe UI" w:cs="Segoe UI"/>
           <w:b/>
@@ -1998,6 +3523,594 @@
           <w:color w:val="2F5496" w:themeColor="accent1" w:themeShade="BF"/>
           <w:sz w:val="40"/>
           <w:szCs w:val="40"/>
+          <w:lang w:val="es-AR"/>
+        </w:rPr>
+      </w:pPr>
+    </w:p>
+    <w:p>
+      <w:pPr>
+        <w:rPr>
+          <w:rFonts w:ascii="Segoe UI" w:hAnsi="Segoe UI" w:cs="Segoe UI"/>
+          <w:b/>
+          <w:bCs/>
+          <w:color w:val="2F5496" w:themeColor="accent1" w:themeShade="BF"/>
+          <w:sz w:val="40"/>
+          <w:szCs w:val="40"/>
+          <w:lang w:val="es-AR"/>
+        </w:rPr>
+      </w:pPr>
+      <w:r>
+        <w:rPr>
+          <w:rFonts w:ascii="Segoe UI" w:hAnsi="Segoe UI" w:cs="Segoe UI"/>
+          <w:lang w:val="es-AR"/>
+        </w:rPr>
+        <w:t>A</w:t>
+      </w:r>
+    </w:p>
+    <w:p>
+      <w:pPr>
+        <w:rPr>
+          <w:rFonts w:ascii="Segoe UI" w:hAnsi="Segoe UI" w:cs="Segoe UI"/>
+          <w:b/>
+          <w:bCs/>
+          <w:color w:val="2F5496" w:themeColor="accent1" w:themeShade="BF"/>
+          <w:sz w:val="40"/>
+          <w:szCs w:val="40"/>
+          <w:lang w:val="es-AR"/>
+        </w:rPr>
+      </w:pPr>
+    </w:p>
+    <w:p>
+      <w:pPr>
+        <w:rPr>
+          <w:rFonts w:ascii="Segoe UI" w:hAnsi="Segoe UI" w:cs="Segoe UI"/>
+          <w:b/>
+          <w:bCs/>
+          <w:color w:val="2F5496" w:themeColor="accent1" w:themeShade="BF"/>
+          <w:sz w:val="40"/>
+          <w:szCs w:val="40"/>
+          <w:lang w:val="es-AR"/>
+        </w:rPr>
+      </w:pPr>
+      <w:r>
+        <w:rPr>
+          <w:rFonts w:ascii="Segoe UI" w:hAnsi="Segoe UI" w:cs="Segoe UI"/>
+          <w:b/>
+          <w:bCs/>
+          <w:color w:val="2F5496" w:themeColor="accent1" w:themeShade="BF"/>
+          <w:sz w:val="40"/>
+          <w:szCs w:val="40"/>
+          <w:lang w:val="es-AR"/>
+        </w:rPr>
+        <w:t>CONCLUSIONES</w:t>
+      </w:r>
+    </w:p>
+    <w:p>
+      <w:pPr>
+        <w:rPr>
+          <w:rFonts w:ascii="Segoe UI" w:hAnsi="Segoe UI" w:cs="Segoe UI"/>
+          <w:lang w:val="es-AR"/>
+        </w:rPr>
+      </w:pPr>
+      <w:r>
+        <w:rPr>
+          <w:rFonts w:ascii="Segoe UI" w:hAnsi="Segoe UI" w:cs="Segoe UI"/>
+          <w:lang w:val="es-AR"/>
+        </w:rPr>
+        <w:t xml:space="preserve">   </w:t>
+      </w:r>
+      <w:r>
+        <w:rPr>
+          <w:rFonts w:ascii="Segoe UI" w:hAnsi="Segoe UI" w:cs="Segoe UI"/>
+          <w:lang w:val="es-AR"/>
+        </w:rPr>
+        <w:t>Como pudimos observar en este trabajo</w:t>
+      </w:r>
+      <w:r>
+        <w:rPr>
+          <w:rFonts w:ascii="Segoe UI" w:hAnsi="Segoe UI" w:cs="Segoe UI"/>
+          <w:lang w:val="es-AR"/>
+        </w:rPr>
+        <w:t xml:space="preserve"> práctico</w:t>
+      </w:r>
+      <w:r>
+        <w:rPr>
+          <w:rFonts w:ascii="Segoe UI" w:hAnsi="Segoe UI" w:cs="Segoe UI"/>
+          <w:lang w:val="es-AR"/>
+        </w:rPr>
+        <w:t>, es posible resolver el problema diferencial aplicando métodos numéricos</w:t>
+      </w:r>
+      <w:r>
+        <w:rPr>
+          <w:rFonts w:ascii="Segoe UI" w:hAnsi="Segoe UI" w:cs="Segoe UI"/>
+          <w:lang w:val="es-AR"/>
+        </w:rPr>
+        <w:t>.</w:t>
+      </w:r>
+      <w:r>
+        <w:rPr>
+          <w:rFonts w:ascii="Segoe UI" w:hAnsi="Segoe UI" w:cs="Segoe UI"/>
+          <w:lang w:val="es-AR"/>
+        </w:rPr>
+        <w:t xml:space="preserve"> </w:t>
+      </w:r>
+      <w:r>
+        <w:rPr>
+          <w:rFonts w:ascii="Segoe UI" w:hAnsi="Segoe UI" w:cs="Segoe UI"/>
+          <w:lang w:val="es-AR"/>
+        </w:rPr>
+        <w:t>Sin embargo,</w:t>
+      </w:r>
+      <w:r>
+        <w:rPr>
+          <w:rFonts w:ascii="Segoe UI" w:hAnsi="Segoe UI" w:cs="Segoe UI"/>
+          <w:lang w:val="es-AR"/>
+        </w:rPr>
+        <w:t xml:space="preserve"> la solución no deja de ser aproximada, </w:t>
+      </w:r>
+      <w:proofErr w:type="gramStart"/>
+      <w:r>
+        <w:rPr>
+          <w:rFonts w:ascii="Segoe UI" w:hAnsi="Segoe UI" w:cs="Segoe UI"/>
+          <w:lang w:val="es-AR"/>
+        </w:rPr>
+        <w:t>puesto que</w:t>
+      </w:r>
+      <w:proofErr w:type="gramEnd"/>
+      <w:r>
+        <w:rPr>
+          <w:rFonts w:ascii="Segoe UI" w:hAnsi="Segoe UI" w:cs="Segoe UI"/>
+          <w:lang w:val="es-AR"/>
+        </w:rPr>
+        <w:t xml:space="preserve"> al </w:t>
+      </w:r>
+      <w:r>
+        <w:rPr>
+          <w:rFonts w:ascii="Segoe UI" w:hAnsi="Segoe UI" w:cs="Segoe UI"/>
+          <w:lang w:val="es-AR"/>
+        </w:rPr>
+        <w:t>limitar</w:t>
+      </w:r>
+      <w:r>
+        <w:rPr>
+          <w:rFonts w:ascii="Segoe UI" w:hAnsi="Segoe UI" w:cs="Segoe UI"/>
+          <w:lang w:val="es-AR"/>
+        </w:rPr>
+        <w:t xml:space="preserve"> la cantidad de iteraciones de</w:t>
+      </w:r>
+      <w:r>
+        <w:rPr>
+          <w:rFonts w:ascii="Segoe UI" w:hAnsi="Segoe UI" w:cs="Segoe UI"/>
+          <w:lang w:val="es-AR"/>
+        </w:rPr>
+        <w:t>l algoritmo, estamos inevitablemente introduciendo un error de truncamiento.</w:t>
+      </w:r>
+    </w:p>
+    <w:p>
+      <w:pPr>
+        <w:rPr>
+          <w:rFonts w:ascii="Segoe UI" w:hAnsi="Segoe UI" w:cs="Segoe UI"/>
+          <w:lang w:val="es-AR"/>
+        </w:rPr>
+      </w:pPr>
+      <w:r>
+        <w:rPr>
+          <w:rFonts w:ascii="Segoe UI" w:hAnsi="Segoe UI" w:cs="Segoe UI"/>
+          <w:lang w:val="es-AR"/>
+        </w:rPr>
+        <w:t xml:space="preserve">   Dicho error de truncamiento también lo estimamos con el algoritmo y lo devolvemos al usuario. Este error va a ser menor cuanto mayor sea la cantidad de iteraciones. Esta cantidad de iteraciones</w:t>
+      </w:r>
+      <w:r>
+        <w:rPr>
+          <w:rFonts w:ascii="Segoe UI" w:hAnsi="Segoe UI" w:cs="Segoe UI"/>
+          <w:lang w:val="es-AR"/>
+        </w:rPr>
+        <w:t xml:space="preserve"> </w:t>
+      </w:r>
+      <w:r>
+        <w:rPr>
+          <w:rFonts w:ascii="Segoe UI" w:hAnsi="Segoe UI" w:cs="Segoe UI"/>
+          <w:lang w:val="es-AR"/>
+        </w:rPr>
+        <w:t xml:space="preserve">la podemos </w:t>
+      </w:r>
+      <w:r>
+        <w:rPr>
+          <w:rFonts w:ascii="Segoe UI" w:hAnsi="Segoe UI" w:cs="Segoe UI"/>
+          <w:lang w:val="es-AR"/>
+        </w:rPr>
+        <w:t>aumentar</w:t>
+      </w:r>
+      <w:r>
+        <w:rPr>
+          <w:rFonts w:ascii="Segoe UI" w:hAnsi="Segoe UI" w:cs="Segoe UI"/>
+          <w:lang w:val="es-AR"/>
+        </w:rPr>
+        <w:t xml:space="preserve"> disminuyendo el valor del residuo de tolerancia</w:t>
+      </w:r>
+      <w:r>
+        <w:rPr>
+          <w:rFonts w:ascii="Segoe UI" w:hAnsi="Segoe UI" w:cs="Segoe UI"/>
+          <w:lang w:val="es-AR"/>
+        </w:rPr>
+        <w:t xml:space="preserve"> </w:t>
+      </w:r>
+      <w:proofErr w:type="spellStart"/>
+      <w:r>
+        <w:rPr>
+          <w:rFonts w:ascii="Cambria Math" w:hAnsi="Cambria Math" w:cs="Segoe UI"/>
+          <w:sz w:val="32"/>
+          <w:szCs w:val="32"/>
+          <w:lang w:val="es-AR"/>
+        </w:rPr>
+        <w:t>R</w:t>
+      </w:r>
+      <w:r>
+        <w:rPr>
+          <w:rFonts w:ascii="Cambria Math" w:hAnsi="Cambria Math" w:cs="Segoe UI"/>
+          <w:sz w:val="32"/>
+          <w:szCs w:val="32"/>
+          <w:vertAlign w:val="subscript"/>
+          <w:lang w:val="es-AR"/>
+        </w:rPr>
+        <w:t>tol</w:t>
+      </w:r>
+      <w:proofErr w:type="spellEnd"/>
+      <w:r>
+        <w:rPr>
+          <w:rFonts w:ascii="Segoe UI" w:hAnsi="Segoe UI" w:cs="Segoe UI"/>
+          <w:lang w:val="es-AR"/>
+        </w:rPr>
+        <w:t>.</w:t>
+      </w:r>
+    </w:p>
+    <w:p>
+      <w:pPr>
+        <w:spacing w:line="240" w:lineRule="auto"/>
+        <w:rPr>
+          <w:rFonts w:ascii="Segoe UI" w:hAnsi="Segoe UI" w:cs="Segoe UI"/>
+          <w:lang w:val="es-AR"/>
+        </w:rPr>
+      </w:pPr>
+      <w:r>
+        <w:rPr>
+          <w:rFonts w:ascii="Segoe UI" w:hAnsi="Segoe UI" w:cs="Segoe UI"/>
+          <w:lang w:val="es-AR"/>
+        </w:rPr>
+        <w:lastRenderedPageBreak/>
+        <w:t xml:space="preserve">   Ahora bien, si q</w:t>
+      </w:r>
+      <w:r>
+        <w:rPr>
+          <w:rFonts w:ascii="Segoe UI" w:hAnsi="Segoe UI" w:cs="Segoe UI"/>
+          <w:lang w:val="es-AR"/>
+        </w:rPr>
+        <w:t>ueremos</w:t>
+      </w:r>
+      <w:r>
+        <w:rPr>
+          <w:rFonts w:ascii="Segoe UI" w:hAnsi="Segoe UI" w:cs="Segoe UI"/>
+          <w:lang w:val="es-AR"/>
+        </w:rPr>
+        <w:t xml:space="preserve"> reducir la cantidad de iteraciones,</w:t>
+      </w:r>
+      <w:r>
+        <w:rPr>
+          <w:rFonts w:ascii="Segoe UI" w:hAnsi="Segoe UI" w:cs="Segoe UI"/>
+          <w:lang w:val="es-AR"/>
+        </w:rPr>
+        <w:t xml:space="preserve"> tenemos varias formas. La primera es aumentar la tolerancia, </w:t>
+      </w:r>
+      <w:r>
+        <w:rPr>
+          <w:rFonts w:ascii="Segoe UI" w:hAnsi="Segoe UI" w:cs="Segoe UI"/>
+          <w:lang w:val="es-AR"/>
+        </w:rPr>
+        <w:t>para un</w:t>
+      </w:r>
+      <w:r>
+        <w:rPr>
+          <w:rFonts w:ascii="Cambria Math" w:hAnsi="Cambria Math" w:cs="Segoe UI"/>
+          <w:sz w:val="32"/>
+          <w:szCs w:val="32"/>
+          <w:lang w:val="es-AR"/>
+        </w:rPr>
+        <w:t xml:space="preserve"> w</w:t>
+      </w:r>
+      <w:r>
+        <w:rPr>
+          <w:rFonts w:ascii="Segoe UI" w:hAnsi="Segoe UI" w:cs="Segoe UI"/>
+          <w:lang w:val="es-AR"/>
+        </w:rPr>
+        <w:t xml:space="preserve"> constante, en el caso de que ya tengamos el </w:t>
+      </w:r>
+      <w:r>
+        <w:rPr>
+          <w:rFonts w:ascii="Cambria Math" w:hAnsi="Cambria Math" w:cs="Segoe UI"/>
+          <w:sz w:val="32"/>
+          <w:szCs w:val="32"/>
+          <w:lang w:val="es-AR"/>
+        </w:rPr>
+        <w:t>w</w:t>
+      </w:r>
+      <w:r>
+        <w:rPr>
+          <w:rFonts w:ascii="Segoe UI" w:hAnsi="Segoe UI" w:cs="Segoe UI"/>
+          <w:lang w:val="es-AR"/>
+        </w:rPr>
+        <w:t xml:space="preserve"> óptimo. Si no tenemos el </w:t>
+      </w:r>
+      <w:r>
+        <w:rPr>
+          <w:rFonts w:ascii="Cambria Math" w:hAnsi="Cambria Math" w:cs="Segoe UI"/>
+          <w:sz w:val="32"/>
+          <w:szCs w:val="32"/>
+          <w:lang w:val="es-AR"/>
+        </w:rPr>
+        <w:t>w</w:t>
+      </w:r>
+      <w:r>
+        <w:rPr>
+          <w:rFonts w:ascii="Segoe UI" w:hAnsi="Segoe UI" w:cs="Segoe UI"/>
+          <w:lang w:val="es-AR"/>
+        </w:rPr>
+        <w:t xml:space="preserve"> óptimo, entonces acercarnos a este valor también reduce la cantidad de iteraciones para resolver el problema, ya que aumentamos la velocidad de convergencia del </w:t>
+      </w:r>
+      <w:r>
+        <w:rPr>
+          <w:rFonts w:ascii="Segoe UI" w:hAnsi="Segoe UI" w:cs="Segoe UI"/>
+          <w:lang w:val="es-AR"/>
+        </w:rPr>
+        <w:t>algoritmo</w:t>
+      </w:r>
+      <w:r>
+        <w:rPr>
+          <w:rFonts w:ascii="Segoe UI" w:hAnsi="Segoe UI" w:cs="Segoe UI"/>
+          <w:lang w:val="es-AR"/>
+        </w:rPr>
+        <w:t>.</w:t>
+      </w:r>
+      <w:r>
+        <w:rPr>
+          <w:rFonts w:ascii="Segoe UI" w:hAnsi="Segoe UI" w:cs="Segoe UI"/>
+          <w:lang w:val="es-AR"/>
+        </w:rPr>
+        <w:t xml:space="preserve"> </w:t>
+      </w:r>
+    </w:p>
+    <w:p>
+      <w:pPr>
+        <w:rPr>
+          <w:rFonts w:ascii="Segoe UI" w:hAnsi="Segoe UI" w:cs="Segoe UI"/>
+          <w:lang w:val="es-AR"/>
+        </w:rPr>
+      </w:pPr>
+      <w:r>
+        <w:rPr>
+          <w:rFonts w:ascii="Segoe UI" w:hAnsi="Segoe UI" w:cs="Segoe UI"/>
+          <w:lang w:val="es-AR"/>
+        </w:rPr>
+        <w:t xml:space="preserve">   Otra forma de reducir la cantidad de iteraciones es disminuir el valor de </w:t>
+      </w:r>
+      <w:r>
+        <w:rPr>
+          <w:rFonts w:ascii="Cambria Math" w:hAnsi="Cambria Math" w:cs="Segoe UI"/>
+          <w:sz w:val="32"/>
+          <w:szCs w:val="32"/>
+          <w:lang w:val="es-AR"/>
+        </w:rPr>
+        <w:t>N</w:t>
+      </w:r>
+      <w:r>
+        <w:rPr>
+          <w:rFonts w:ascii="Segoe UI" w:hAnsi="Segoe UI" w:cs="Segoe UI"/>
+          <w:lang w:val="es-AR"/>
+        </w:rPr>
+        <w:t xml:space="preserve">, pero el problema que conlleva eso es que estamos empeorando la discretización del problema, </w:t>
+      </w:r>
+      <w:proofErr w:type="gramStart"/>
+      <w:r>
+        <w:rPr>
+          <w:rFonts w:ascii="Segoe UI" w:hAnsi="Segoe UI" w:cs="Segoe UI"/>
+          <w:lang w:val="es-AR"/>
+        </w:rPr>
+        <w:t>ya que</w:t>
+      </w:r>
+      <w:proofErr w:type="gramEnd"/>
+      <w:r>
+        <w:rPr>
+          <w:rFonts w:ascii="Segoe UI" w:hAnsi="Segoe UI" w:cs="Segoe UI"/>
+          <w:lang w:val="es-AR"/>
+        </w:rPr>
+        <w:t xml:space="preserve"> al tomar menos puntos, estamos resolviendo el problema con menos definición, lo cual puede ser útil o no dependiendo del problema que se quiera resolver,</w:t>
+      </w:r>
+      <w:r>
+        <w:rPr>
+          <w:rFonts w:ascii="Segoe UI" w:hAnsi="Segoe UI" w:cs="Segoe UI"/>
+          <w:lang w:val="es-AR"/>
+        </w:rPr>
+        <w:t xml:space="preserve"> además de</w:t>
+      </w:r>
+      <w:r>
+        <w:rPr>
+          <w:rFonts w:ascii="Segoe UI" w:hAnsi="Segoe UI" w:cs="Segoe UI"/>
+          <w:lang w:val="es-AR"/>
+        </w:rPr>
+        <w:t>l tiempo y los recursos computacionales que se tengan para llevar a cabo el procesamiento de datos.</w:t>
+      </w:r>
+    </w:p>
+    <w:p>
+      <w:pPr>
+        <w:rPr>
+          <w:rFonts w:ascii="Segoe UI" w:hAnsi="Segoe UI" w:cs="Segoe UI"/>
+          <w:lang w:val="es-AR"/>
+        </w:rPr>
+      </w:pPr>
+      <w:r>
+        <w:rPr>
+          <w:rFonts w:ascii="Segoe UI" w:hAnsi="Segoe UI" w:cs="Segoe UI"/>
+          <w:lang w:val="es-AR"/>
+        </w:rPr>
+        <w:t xml:space="preserve">   Por último, utilizamos todos estos parámetros más los datos de entrada para resolver el problema de la placa para un </w:t>
+      </w:r>
+      <w:proofErr w:type="spellStart"/>
+      <w:r>
+        <w:rPr>
+          <w:rFonts w:ascii="Segoe UI" w:hAnsi="Segoe UI" w:cs="Segoe UI"/>
+          <w:i/>
+          <w:iCs/>
+          <w:lang w:val="es-AR"/>
+        </w:rPr>
+        <w:t>motherboard</w:t>
+      </w:r>
+      <w:proofErr w:type="spellEnd"/>
+      <w:r>
+        <w:rPr>
+          <w:rFonts w:ascii="Segoe UI" w:hAnsi="Segoe UI" w:cs="Segoe UI"/>
+          <w:lang w:val="es-AR"/>
+        </w:rPr>
+        <w:t xml:space="preserve">, </w:t>
+      </w:r>
+      <w:r>
+        <w:rPr>
+          <w:rFonts w:ascii="Segoe UI" w:hAnsi="Segoe UI" w:cs="Segoe UI"/>
+          <w:lang w:val="es-AR"/>
+        </w:rPr>
+        <w:t xml:space="preserve">y graficamos las </w:t>
+      </w:r>
+      <w:proofErr w:type="spellStart"/>
+      <w:r>
+        <w:rPr>
+          <w:rFonts w:ascii="Segoe UI" w:hAnsi="Segoe UI" w:cs="Segoe UI"/>
+          <w:lang w:val="es-AR"/>
+        </w:rPr>
+        <w:t>isobandas</w:t>
+      </w:r>
+      <w:proofErr w:type="spellEnd"/>
+      <w:r>
+        <w:rPr>
+          <w:rFonts w:ascii="Segoe UI" w:hAnsi="Segoe UI" w:cs="Segoe UI"/>
+          <w:lang w:val="es-AR"/>
+        </w:rPr>
+        <w:t xml:space="preserve"> de la temperatura calculada en cada uno de los nodos internos de la misma.</w:t>
+      </w:r>
+    </w:p>
+    <w:p>
+      <w:pPr>
+        <w:rPr>
+          <w:rFonts w:ascii="Segoe UI" w:hAnsi="Segoe UI" w:cs="Segoe UI"/>
+          <w:b/>
+          <w:bCs/>
+          <w:color w:val="2F5496" w:themeColor="accent1" w:themeShade="BF"/>
+          <w:sz w:val="40"/>
+          <w:szCs w:val="40"/>
+          <w:lang w:val="es-AR"/>
+        </w:rPr>
+      </w:pPr>
+    </w:p>
+    <w:p>
+      <w:pPr>
+        <w:rPr>
+          <w:rFonts w:ascii="Segoe UI" w:hAnsi="Segoe UI" w:cs="Segoe UI"/>
+          <w:b/>
+          <w:bCs/>
+          <w:color w:val="2F5496" w:themeColor="accent1" w:themeShade="BF"/>
+          <w:sz w:val="40"/>
+          <w:szCs w:val="40"/>
+          <w:lang w:val="es-AR"/>
+        </w:rPr>
+      </w:pPr>
+      <w:r>
+        <w:rPr>
+          <w:rFonts w:ascii="Segoe UI" w:hAnsi="Segoe UI" w:cs="Segoe UI"/>
+          <w:b/>
+          <w:bCs/>
+          <w:color w:val="2F5496" w:themeColor="accent1" w:themeShade="BF"/>
+          <w:sz w:val="40"/>
+          <w:szCs w:val="40"/>
+          <w:lang w:val="es-AR"/>
+        </w:rPr>
+        <w:t>ANEXO I</w:t>
+      </w:r>
+    </w:p>
+    <w:p>
+      <w:pPr>
+        <w:rPr>
+          <w:rFonts w:ascii="Segoe UI" w:hAnsi="Segoe UI" w:cs="Segoe UI"/>
+          <w:b/>
+          <w:bCs/>
+          <w:lang w:val="es-AR"/>
+        </w:rPr>
+      </w:pPr>
+      <w:r>
+        <w:rPr>
+          <w:rFonts w:ascii="Segoe UI" w:hAnsi="Segoe UI" w:cs="Segoe UI"/>
+          <w:b/>
+          <w:bCs/>
+          <w:lang w:val="es-AR"/>
+        </w:rPr>
+        <w:t>Código de la solución</w:t>
+      </w:r>
+    </w:p>
+    <w:p>
+      <w:pPr>
+        <w:rPr>
+          <w:rFonts w:ascii="Segoe UI" w:hAnsi="Segoe UI" w:cs="Segoe UI"/>
+          <w:lang w:val="es-AR"/>
+        </w:rPr>
+      </w:pPr>
+    </w:p>
+    <w:p>
+      <w:pPr>
+        <w:rPr>
+          <w:rFonts w:ascii="Segoe UI" w:hAnsi="Segoe UI" w:cs="Segoe UI"/>
+          <w:lang w:val="es-AR"/>
+        </w:rPr>
+      </w:pPr>
+    </w:p>
+    <w:p>
+      <w:pPr>
+        <w:rPr>
+          <w:rFonts w:ascii="Segoe UI" w:hAnsi="Segoe UI" w:cs="Segoe UI"/>
+          <w:lang w:val="es-AR"/>
+        </w:rPr>
+      </w:pPr>
+    </w:p>
+    <w:p>
+      <w:pPr>
+        <w:rPr>
+          <w:rFonts w:ascii="Segoe UI" w:hAnsi="Segoe UI" w:cs="Segoe UI"/>
+          <w:lang w:val="es-AR"/>
+        </w:rPr>
+      </w:pPr>
+    </w:p>
+    <w:p>
+      <w:pPr>
+        <w:rPr>
+          <w:rFonts w:ascii="Segoe UI" w:hAnsi="Segoe UI" w:cs="Segoe UI"/>
+          <w:lang w:val="es-AR"/>
+        </w:rPr>
+      </w:pPr>
+    </w:p>
+    <w:p>
+      <w:pPr>
+        <w:rPr>
+          <w:rFonts w:ascii="Segoe UI" w:hAnsi="Segoe UI" w:cs="Segoe UI"/>
+          <w:b/>
+          <w:bCs/>
+          <w:color w:val="2F5496" w:themeColor="accent1" w:themeShade="BF"/>
+          <w:sz w:val="40"/>
+          <w:szCs w:val="40"/>
+        </w:rPr>
+      </w:pPr>
+      <w:r>
+        <w:rPr>
+          <w:rFonts w:ascii="Segoe UI" w:hAnsi="Segoe UI" w:cs="Segoe UI"/>
+          <w:b/>
+          <w:bCs/>
+          <w:color w:val="2F5496" w:themeColor="accent1" w:themeShade="BF"/>
+          <w:sz w:val="40"/>
+          <w:szCs w:val="40"/>
         </w:rPr>
         <w:t>ANEXO II</w:t>
       </w:r>
@@ -2006,18 +4119,40 @@
       <w:pPr>
         <w:rPr>
           <w:rFonts w:ascii="Segoe UI" w:hAnsi="Segoe UI" w:cs="Segoe UI"/>
-        </w:rPr>
-      </w:pPr>
-      <w:r>
-        <w:rPr>
-          <w:rFonts w:ascii="Segoe UI" w:hAnsi="Segoe UI" w:cs="Segoe UI"/>
-        </w:rPr>
-        <w:t>A</w:t>
-      </w:r>
+          <w:b/>
+          <w:bCs/>
+          <w:lang w:val="es-AR"/>
+        </w:rPr>
+      </w:pPr>
+      <w:r>
+        <w:rPr>
+          <w:rFonts w:ascii="Segoe UI" w:hAnsi="Segoe UI" w:cs="Segoe UI"/>
+          <w:b/>
+          <w:bCs/>
+          <w:lang w:val="es-AR"/>
+        </w:rPr>
+        <w:t>Corridas del programa mostrando los resultados numéricos calculados con Python</w:t>
+      </w:r>
+    </w:p>
+    <w:p>
+      <w:pPr>
+        <w:rPr>
+          <w:rFonts w:ascii="Segoe UI" w:hAnsi="Segoe UI" w:cs="Segoe UI"/>
+          <w:lang w:val="es-AR"/>
+        </w:rPr>
+      </w:pPr>
+    </w:p>
+    <w:p>
+      <w:pPr>
+        <w:rPr>
+          <w:rFonts w:ascii="Segoe UI" w:hAnsi="Segoe UI" w:cs="Segoe UI"/>
+          <w:lang w:val="es-AR"/>
+        </w:rPr>
+      </w:pPr>
     </w:p>
     <w:sectPr>
-      <w:headerReference w:type="default" r:id="rId6"/>
-      <w:headerReference w:type="first" r:id="rId7"/>
+      <w:headerReference w:type="default" r:id="rId9"/>
+      <w:headerReference w:type="first" r:id="rId10"/>
       <w:pgSz w:w="11906" w:h="16838"/>
       <w:pgMar w:top="720" w:right="720" w:bottom="720" w:left="720" w:header="708" w:footer="708" w:gutter="0"/>
       <w:cols w:space="708"/>
@@ -2151,6 +4286,103 @@
     </w:r>
   </w:p>
 </w:hdr>
+</file>
+
+<file path=word/numbering.xml><?xml version="1.0" encoding="utf-8"?>
+<w:numbering xmlns:wpc="http://schemas.microsoft.com/office/word/2010/wordprocessingCanvas" xmlns:cx="http://schemas.microsoft.com/office/drawing/2014/chartex" xmlns:cx1="http://schemas.microsoft.com/office/drawing/2015/9/8/chartex" xmlns:cx2="http://schemas.microsoft.com/office/drawing/2015/10/21/chartex" xmlns:cx3="http://schemas.microsoft.com/office/drawing/2016/5/9/chartex" xmlns:cx4="http://schemas.microsoft.com/office/drawing/2016/5/10/chartex" xmlns:cx5="http://schemas.microsoft.com/office/drawing/2016/5/11/chartex" xmlns:cx6="http://schemas.microsoft.com/office/drawing/2016/5/12/chartex" xmlns:cx7="http://schemas.microsoft.com/office/drawing/2016/5/13/chartex" xmlns:cx8="http://schemas.microsoft.com/office/drawing/2016/5/14/chartex" xmlns:mc="http://schemas.openxmlformats.org/markup-compatibility/2006" xmlns:aink="http://schemas.microsoft.com/office/drawing/2016/ink" xmlns:am3d="http://schemas.microsoft.com/office/drawing/2017/model3d" xmlns:o="urn:schemas-microsoft-com:office:office" xmlns:oel="http://schemas.microsoft.com/office/2019/extlst" xmlns:r="http://schemas.openxmlformats.org/officeDocument/2006/relationships" xmlns:m="http://schemas.openxmlformats.org/officeDocument/2006/math" xmlns:v="urn:schemas-microsoft-com:vml" xmlns:wp14="http://schemas.microsoft.com/office/word/2010/wordprocessingDrawing" xmlns:wp="http://schemas.openxmlformats.org/drawingml/2006/wordprocessingDrawing" xmlns:w10="urn:schemas-microsoft-com:office:word" xmlns:w="http://schemas.openxmlformats.org/wordprocessingml/2006/main" xmlns:w14="http://schemas.microsoft.com/office/word/2010/wordml" xmlns:w15="http://schemas.microsoft.com/office/word/2012/wordml" xmlns:w16cex="http://schemas.microsoft.com/office/word/2018/wordml/cex" xmlns:w16cid="http://schemas.microsoft.com/office/word/2016/wordml/cid" xmlns:w16="http://schemas.microsoft.com/office/word/2018/wordml" xmlns:w16sdtdh="http://schemas.microsoft.com/office/word/2020/wordml/sdtdatahash" xmlns:w16se="http://schemas.microsoft.com/office/word/2015/wordml/symex" xmlns:wpg="http://schemas.microsoft.com/office/word/2010/wordprocessingGroup" xmlns:wpi="http://schemas.microsoft.com/office/word/2010/wordprocessingInk" xmlns:wne="http://schemas.microsoft.com/office/word/2006/wordml" xmlns:wps="http://schemas.microsoft.com/office/word/2010/wordprocessingShape" mc:Ignorable="w14 w15 w16se w16cid w16 w16cex w16sdtdh wp14">
+  <w:abstractNum w:abstractNumId="0" w15:restartNumberingAfterBreak="0">
+    <w:nsid w:val="55252A2B"/>
+    <w:multiLevelType w:val="hybridMultilevel"/>
+    <w:tmpl w:val="8AA8C70A"/>
+    <w:lvl w:ilvl="0" w:tplc="2C0A000F">
+      <w:start w:val="1"/>
+      <w:numFmt w:val="decimal"/>
+      <w:lvlText w:val="%1."/>
+      <w:lvlJc w:val="left"/>
+      <w:pPr>
+        <w:ind w:left="720" w:hanging="360"/>
+      </w:pPr>
+      <w:rPr>
+        <w:rFonts w:hint="default"/>
+      </w:rPr>
+    </w:lvl>
+    <w:lvl w:ilvl="1" w:tplc="2C0A0019" w:tentative="1">
+      <w:start w:val="1"/>
+      <w:numFmt w:val="lowerLetter"/>
+      <w:lvlText w:val="%2."/>
+      <w:lvlJc w:val="left"/>
+      <w:pPr>
+        <w:ind w:left="1440" w:hanging="360"/>
+      </w:pPr>
+    </w:lvl>
+    <w:lvl w:ilvl="2" w:tplc="2C0A001B" w:tentative="1">
+      <w:start w:val="1"/>
+      <w:numFmt w:val="lowerRoman"/>
+      <w:lvlText w:val="%3."/>
+      <w:lvlJc w:val="right"/>
+      <w:pPr>
+        <w:ind w:left="2160" w:hanging="180"/>
+      </w:pPr>
+    </w:lvl>
+    <w:lvl w:ilvl="3" w:tplc="2C0A000F" w:tentative="1">
+      <w:start w:val="1"/>
+      <w:numFmt w:val="decimal"/>
+      <w:lvlText w:val="%4."/>
+      <w:lvlJc w:val="left"/>
+      <w:pPr>
+        <w:ind w:left="2880" w:hanging="360"/>
+      </w:pPr>
+    </w:lvl>
+    <w:lvl w:ilvl="4" w:tplc="2C0A0019" w:tentative="1">
+      <w:start w:val="1"/>
+      <w:numFmt w:val="lowerLetter"/>
+      <w:lvlText w:val="%5."/>
+      <w:lvlJc w:val="left"/>
+      <w:pPr>
+        <w:ind w:left="3600" w:hanging="360"/>
+      </w:pPr>
+    </w:lvl>
+    <w:lvl w:ilvl="5" w:tplc="2C0A001B" w:tentative="1">
+      <w:start w:val="1"/>
+      <w:numFmt w:val="lowerRoman"/>
+      <w:lvlText w:val="%6."/>
+      <w:lvlJc w:val="right"/>
+      <w:pPr>
+        <w:ind w:left="4320" w:hanging="180"/>
+      </w:pPr>
+    </w:lvl>
+    <w:lvl w:ilvl="6" w:tplc="2C0A000F" w:tentative="1">
+      <w:start w:val="1"/>
+      <w:numFmt w:val="decimal"/>
+      <w:lvlText w:val="%7."/>
+      <w:lvlJc w:val="left"/>
+      <w:pPr>
+        <w:ind w:left="5040" w:hanging="360"/>
+      </w:pPr>
+    </w:lvl>
+    <w:lvl w:ilvl="7" w:tplc="2C0A0019" w:tentative="1">
+      <w:start w:val="1"/>
+      <w:numFmt w:val="lowerLetter"/>
+      <w:lvlText w:val="%8."/>
+      <w:lvlJc w:val="left"/>
+      <w:pPr>
+        <w:ind w:left="5760" w:hanging="360"/>
+      </w:pPr>
+    </w:lvl>
+    <w:lvl w:ilvl="8" w:tplc="2C0A001B" w:tentative="1">
+      <w:start w:val="1"/>
+      <w:numFmt w:val="lowerRoman"/>
+      <w:lvlText w:val="%9."/>
+      <w:lvlJc w:val="right"/>
+      <w:pPr>
+        <w:ind w:left="6480" w:hanging="180"/>
+      </w:pPr>
+    </w:lvl>
+  </w:abstractNum>
+  <w:num w:numId="1" w16cid:durableId="744645763">
+    <w:abstractNumId w:val="0"/>
+  </w:num>
+</w:numbering>
 </file>
 
 <file path=word/styles.xml><?xml version="1.0" encoding="utf-8"?>
@@ -2658,6 +4890,58 @@
       <w14:ligatures w14:val="none"/>
     </w:rPr>
   </w:style>
+  <w:style w:type="paragraph" w:customStyle="1" w:styleId="Default">
+    <w:name w:val="Default"/>
+    <w:rsid w:val="00F75FE8"/>
+    <w:pPr>
+      <w:autoSpaceDE w:val="0"/>
+      <w:autoSpaceDN w:val="0"/>
+      <w:adjustRightInd w:val="0"/>
+      <w:spacing w:after="0" w:line="240" w:lineRule="auto"/>
+    </w:pPr>
+    <w:rPr>
+      <w:rFonts w:ascii="Times New Roman" w:hAnsi="Times New Roman" w:cs="Times New Roman"/>
+      <w:color w:val="000000"/>
+      <w:kern w:val="0"/>
+      <w:sz w:val="24"/>
+      <w:szCs w:val="24"/>
+    </w:rPr>
+  </w:style>
+  <w:style w:type="character" w:styleId="Hyperlink">
+    <w:name w:val="Hyperlink"/>
+    <w:basedOn w:val="DefaultParagraphFont"/>
+    <w:uiPriority w:val="99"/>
+    <w:unhideWhenUsed/>
+    <w:rsid w:val="00BB17FD"/>
+    <w:rPr>
+      <w:color w:val="0563C1" w:themeColor="hyperlink"/>
+      <w:u w:val="single"/>
+    </w:rPr>
+  </w:style>
+  <w:style w:type="character" w:styleId="UnresolvedMention">
+    <w:name w:val="Unresolved Mention"/>
+    <w:basedOn w:val="DefaultParagraphFont"/>
+    <w:uiPriority w:val="99"/>
+    <w:semiHidden/>
+    <w:unhideWhenUsed/>
+    <w:rsid w:val="00BB17FD"/>
+    <w:rPr>
+      <w:color w:val="605E5C"/>
+      <w:shd w:val="clear" w:color="auto" w:fill="E1DFDD"/>
+    </w:rPr>
+  </w:style>
+  <w:style w:type="character" w:styleId="FollowedHyperlink">
+    <w:name w:val="FollowedHyperlink"/>
+    <w:basedOn w:val="DefaultParagraphFont"/>
+    <w:uiPriority w:val="99"/>
+    <w:semiHidden/>
+    <w:unhideWhenUsed/>
+    <w:rsid w:val="00956A26"/>
+    <w:rPr>
+      <w:color w:val="954F72" w:themeColor="followedHyperlink"/>
+      <w:u w:val="single"/>
+    </w:rPr>
+  </w:style>
 </w:styles>
 </file>
 

</xml_diff>